<commit_message>
modify manual book (paging)
</commit_message>
<xml_diff>
--- a/modules/banner/assets/manual/mod-banner_CP.docx
+++ b/modules/banner/assets/manual/mod-banner_CP.docx
@@ -826,6 +826,7 @@
     <w:p>
       <w:pPr>
         <w:pStyle w:val="Heading1"/>
+        <w:spacing w:before="0" w:after="240"/>
       </w:pPr>
       <w:bookmarkStart w:id="1" w:name="_Toc483341650"/>
       <w:bookmarkStart w:id="2" w:name="_Toc483437049"/>
@@ -1361,19 +1362,22 @@
       <w:r>
         <w:br w:type="page"/>
       </w:r>
+      <w:bookmarkStart w:id="3" w:name="_GoBack"/>
+      <w:bookmarkEnd w:id="3"/>
     </w:p>
     <w:p>
       <w:pPr>
         <w:pStyle w:val="Heading1"/>
-      </w:pPr>
-      <w:bookmarkStart w:id="3" w:name="_Toc483341651"/>
-      <w:bookmarkStart w:id="4" w:name="_Toc483437050"/>
+        <w:spacing w:before="0" w:after="240"/>
+      </w:pPr>
+      <w:bookmarkStart w:id="4" w:name="_Toc483341651"/>
+      <w:bookmarkStart w:id="5" w:name="_Toc483437050"/>
       <w:r>
         <w:lastRenderedPageBreak/>
         <w:t>DAFTAR GAMBAR</w:t>
       </w:r>
-      <w:bookmarkEnd w:id="3"/>
       <w:bookmarkEnd w:id="4"/>
+      <w:bookmarkEnd w:id="5"/>
     </w:p>
     <w:p>
       <w:pPr>
@@ -2201,8 +2205,6 @@
       <w:r>
         <w:br w:type="page"/>
       </w:r>
-      <w:bookmarkStart w:id="5" w:name="_GoBack"/>
-      <w:bookmarkEnd w:id="5"/>
     </w:p>
     <w:p>
       <w:pPr>
@@ -2447,14 +2449,27 @@
       <w:r>
         <w:t xml:space="preserve">Table </w:t>
       </w:r>
-      <w:fldSimple w:instr=" SEQ Table \* ARABIC ">
-        <w:r>
-          <w:rPr>
-            <w:noProof/>
-          </w:rPr>
-          <w:t>1</w:t>
-        </w:r>
-      </w:fldSimple>
+      <w:r>
+        <w:fldChar w:fldCharType="begin"/>
+      </w:r>
+      <w:r>
+        <w:instrText xml:space="preserve"> SEQ Table \* ARABIC </w:instrText>
+      </w:r>
+      <w:r>
+        <w:fldChar w:fldCharType="separate"/>
+      </w:r>
+      <w:r>
+        <w:rPr>
+          <w:noProof/>
+        </w:rPr>
+        <w:t>1</w:t>
+      </w:r>
+      <w:r>
+        <w:rPr>
+          <w:noProof/>
+        </w:rPr>
+        <w:fldChar w:fldCharType="end"/>
+      </w:r>
       <w:r>
         <w:t xml:space="preserve"> Menu Permissions</w:t>
       </w:r>
@@ -3134,14 +3149,27 @@
       <w:r>
         <w:t xml:space="preserve">Table </w:t>
       </w:r>
-      <w:fldSimple w:instr=" SEQ Table \* ARABIC ">
-        <w:r>
-          <w:rPr>
-            <w:noProof/>
-          </w:rPr>
-          <w:t>2</w:t>
-        </w:r>
-      </w:fldSimple>
+      <w:r>
+        <w:fldChar w:fldCharType="begin"/>
+      </w:r>
+      <w:r>
+        <w:instrText xml:space="preserve"> SEQ Table \* ARABIC </w:instrText>
+      </w:r>
+      <w:r>
+        <w:fldChar w:fldCharType="separate"/>
+      </w:r>
+      <w:r>
+        <w:rPr>
+          <w:noProof/>
+        </w:rPr>
+        <w:t>2</w:t>
+      </w:r>
+      <w:r>
+        <w:rPr>
+          <w:noProof/>
+        </w:rPr>
+        <w:fldChar w:fldCharType="end"/>
+      </w:r>
       <w:r>
         <w:t xml:space="preserve"> </w:t>
       </w:r>
@@ -3742,22 +3770,32 @@
       <w:r>
         <w:t xml:space="preserve">Gambar </w:t>
       </w:r>
-      <w:fldSimple w:instr=" SEQ Gambar \* ARABIC ">
-        <w:r>
-          <w:rPr>
-            <w:noProof/>
-          </w:rPr>
-          <w:t>1</w:t>
-        </w:r>
-      </w:fldSimple>
+      <w:r>
+        <w:fldChar w:fldCharType="begin"/>
+      </w:r>
+      <w:r>
+        <w:instrText xml:space="preserve"> SEQ Gambar \* ARABIC </w:instrText>
+      </w:r>
+      <w:r>
+        <w:fldChar w:fldCharType="separate"/>
+      </w:r>
+      <w:r>
+        <w:rPr>
+          <w:noProof/>
+        </w:rPr>
+        <w:t>1</w:t>
+      </w:r>
+      <w:r>
+        <w:rPr>
+          <w:noProof/>
+        </w:rPr>
+        <w:fldChar w:fldCharType="end"/>
+      </w:r>
       <w:r>
         <w:t xml:space="preserve"> </w:t>
       </w:r>
       <w:r>
-        <w:t>Manage</w:t>
-      </w:r>
-      <w:r>
-        <w:t xml:space="preserve"> </w:t>
+        <w:t xml:space="preserve">Manage </w:t>
       </w:r>
       <w:r>
         <w:t>Banner</w:t>
@@ -3787,14 +3825,27 @@
       <w:r>
         <w:t xml:space="preserve">Table </w:t>
       </w:r>
-      <w:fldSimple w:instr=" SEQ Table \* ARABIC ">
-        <w:r>
-          <w:rPr>
-            <w:noProof/>
-          </w:rPr>
-          <w:t>3</w:t>
-        </w:r>
-      </w:fldSimple>
+      <w:r>
+        <w:fldChar w:fldCharType="begin"/>
+      </w:r>
+      <w:r>
+        <w:instrText xml:space="preserve"> SEQ Table \* ARABIC </w:instrText>
+      </w:r>
+      <w:r>
+        <w:fldChar w:fldCharType="separate"/>
+      </w:r>
+      <w:r>
+        <w:rPr>
+          <w:noProof/>
+        </w:rPr>
+        <w:t>3</w:t>
+      </w:r>
+      <w:r>
+        <w:rPr>
+          <w:noProof/>
+        </w:rPr>
+        <w:fldChar w:fldCharType="end"/>
+      </w:r>
       <w:r>
         <w:t xml:space="preserve"> Input Form Banner</w:t>
       </w:r>
@@ -4460,18 +4511,31 @@
       <w:r>
         <w:t xml:space="preserve">Gambar </w:t>
       </w:r>
-      <w:fldSimple w:instr=" SEQ Gambar \* ARABIC ">
-        <w:r>
-          <w:rPr>
-            <w:noProof/>
-          </w:rPr>
-          <w:t>2</w:t>
-        </w:r>
-      </w:fldSimple>
+      <w:r>
+        <w:fldChar w:fldCharType="begin"/>
+      </w:r>
+      <w:r>
+        <w:instrText xml:space="preserve"> SEQ Gambar \* ARABIC </w:instrText>
+      </w:r>
+      <w:r>
+        <w:fldChar w:fldCharType="separate"/>
+      </w:r>
       <w:r>
         <w:rPr>
           <w:noProof/>
         </w:rPr>
+        <w:t>2</w:t>
+      </w:r>
+      <w:r>
+        <w:rPr>
+          <w:noProof/>
+        </w:rPr>
+        <w:fldChar w:fldCharType="end"/>
+      </w:r>
+      <w:r>
+        <w:rPr>
+          <w:noProof/>
+        </w:rPr>
         <w:t xml:space="preserve"> Form Create and Update Banner</w:t>
       </w:r>
       <w:bookmarkEnd w:id="17"/>
@@ -4481,13 +4545,13 @@
         <w:pStyle w:val="Heading2"/>
       </w:pPr>
       <w:bookmarkStart w:id="18" w:name="_Toc483341655"/>
-      <w:bookmarkStart w:id="19" w:name="_Toc463254371"/>
-      <w:bookmarkStart w:id="20" w:name="_Toc483437054"/>
+      <w:bookmarkStart w:id="19" w:name="_Toc483437054"/>
+      <w:bookmarkStart w:id="20" w:name="_Toc463254371"/>
       <w:r>
         <w:t>Datas</w:t>
       </w:r>
       <w:bookmarkEnd w:id="18"/>
-      <w:bookmarkEnd w:id="20"/>
+      <w:bookmarkEnd w:id="19"/>
     </w:p>
     <w:p>
       <w:pPr>
@@ -4583,14 +4647,27 @@
       <w:r>
         <w:t xml:space="preserve">Table </w:t>
       </w:r>
-      <w:fldSimple w:instr=" SEQ Table \* ARABIC ">
-        <w:r>
-          <w:rPr>
-            <w:noProof/>
-          </w:rPr>
-          <w:t>4</w:t>
-        </w:r>
-      </w:fldSimple>
+      <w:r>
+        <w:fldChar w:fldCharType="begin"/>
+      </w:r>
+      <w:r>
+        <w:instrText xml:space="preserve"> SEQ Table \* ARABIC </w:instrText>
+      </w:r>
+      <w:r>
+        <w:fldChar w:fldCharType="separate"/>
+      </w:r>
+      <w:r>
+        <w:rPr>
+          <w:noProof/>
+        </w:rPr>
+        <w:t>4</w:t>
+      </w:r>
+      <w:r>
+        <w:rPr>
+          <w:noProof/>
+        </w:rPr>
+        <w:fldChar w:fldCharType="end"/>
+      </w:r>
       <w:r>
         <w:rPr>
           <w:noProof/>
@@ -5171,14 +5248,27 @@
       <w:r>
         <w:t xml:space="preserve">Gambar </w:t>
       </w:r>
-      <w:fldSimple w:instr=" SEQ Gambar \* ARABIC ">
-        <w:r>
-          <w:rPr>
-            <w:noProof/>
-          </w:rPr>
-          <w:t>3</w:t>
-        </w:r>
-      </w:fldSimple>
+      <w:r>
+        <w:fldChar w:fldCharType="begin"/>
+      </w:r>
+      <w:r>
+        <w:instrText xml:space="preserve"> SEQ Gambar \* ARABIC </w:instrText>
+      </w:r>
+      <w:r>
+        <w:fldChar w:fldCharType="separate"/>
+      </w:r>
+      <w:r>
+        <w:rPr>
+          <w:noProof/>
+        </w:rPr>
+        <w:t>3</w:t>
+      </w:r>
+      <w:r>
+        <w:rPr>
+          <w:noProof/>
+        </w:rPr>
+        <w:fldChar w:fldCharType="end"/>
+      </w:r>
       <w:r>
         <w:t xml:space="preserve"> </w:t>
       </w:r>
@@ -5292,14 +5382,27 @@
       <w:r>
         <w:t xml:space="preserve">Gambar </w:t>
       </w:r>
-      <w:fldSimple w:instr=" SEQ Gambar \* ARABIC ">
-        <w:r>
-          <w:rPr>
-            <w:noProof/>
-          </w:rPr>
-          <w:t>4</w:t>
-        </w:r>
-      </w:fldSimple>
+      <w:r>
+        <w:fldChar w:fldCharType="begin"/>
+      </w:r>
+      <w:r>
+        <w:instrText xml:space="preserve"> SEQ Gambar \* ARABIC </w:instrText>
+      </w:r>
+      <w:r>
+        <w:fldChar w:fldCharType="separate"/>
+      </w:r>
+      <w:r>
+        <w:rPr>
+          <w:noProof/>
+        </w:rPr>
+        <w:t>4</w:t>
+      </w:r>
+      <w:r>
+        <w:rPr>
+          <w:noProof/>
+        </w:rPr>
+        <w:fldChar w:fldCharType="end"/>
+      </w:r>
       <w:r>
         <w:t xml:space="preserve"> </w:t>
       </w:r>
@@ -5400,14 +5503,27 @@
       <w:r>
         <w:t xml:space="preserve">Table </w:t>
       </w:r>
-      <w:fldSimple w:instr=" SEQ Table \* ARABIC ">
-        <w:r>
-          <w:rPr>
-            <w:noProof/>
-          </w:rPr>
-          <w:t>5</w:t>
-        </w:r>
-      </w:fldSimple>
+      <w:r>
+        <w:fldChar w:fldCharType="begin"/>
+      </w:r>
+      <w:r>
+        <w:instrText xml:space="preserve"> SEQ Table \* ARABIC </w:instrText>
+      </w:r>
+      <w:r>
+        <w:fldChar w:fldCharType="separate"/>
+      </w:r>
+      <w:r>
+        <w:rPr>
+          <w:noProof/>
+        </w:rPr>
+        <w:t>5</w:t>
+      </w:r>
+      <w:r>
+        <w:rPr>
+          <w:noProof/>
+        </w:rPr>
+        <w:fldChar w:fldCharType="end"/>
+      </w:r>
       <w:r>
         <w:t xml:space="preserve"> </w:t>
       </w:r>
@@ -5763,14 +5879,27 @@
       <w:r>
         <w:t xml:space="preserve">Gambar </w:t>
       </w:r>
-      <w:fldSimple w:instr=" SEQ Gambar \* ARABIC ">
-        <w:r>
-          <w:rPr>
-            <w:noProof/>
-          </w:rPr>
-          <w:t>5</w:t>
-        </w:r>
-      </w:fldSimple>
+      <w:r>
+        <w:fldChar w:fldCharType="begin"/>
+      </w:r>
+      <w:r>
+        <w:instrText xml:space="preserve"> SEQ Gambar \* ARABIC </w:instrText>
+      </w:r>
+      <w:r>
+        <w:fldChar w:fldCharType="separate"/>
+      </w:r>
+      <w:r>
+        <w:rPr>
+          <w:noProof/>
+        </w:rPr>
+        <w:t>5</w:t>
+      </w:r>
+      <w:r>
+        <w:rPr>
+          <w:noProof/>
+        </w:rPr>
+        <w:fldChar w:fldCharType="end"/>
+      </w:r>
       <w:r>
         <w:t xml:space="preserve"> </w:t>
       </w:r>
@@ -5868,14 +5997,27 @@
         <w:lastRenderedPageBreak/>
         <w:t xml:space="preserve">Table </w:t>
       </w:r>
-      <w:fldSimple w:instr=" SEQ Table \* ARABIC ">
-        <w:r>
-          <w:rPr>
-            <w:noProof/>
-          </w:rPr>
-          <w:t>6</w:t>
-        </w:r>
-      </w:fldSimple>
+      <w:r>
+        <w:fldChar w:fldCharType="begin"/>
+      </w:r>
+      <w:r>
+        <w:instrText xml:space="preserve"> SEQ Table \* ARABIC </w:instrText>
+      </w:r>
+      <w:r>
+        <w:fldChar w:fldCharType="separate"/>
+      </w:r>
+      <w:r>
+        <w:rPr>
+          <w:noProof/>
+        </w:rPr>
+        <w:t>6</w:t>
+      </w:r>
+      <w:r>
+        <w:rPr>
+          <w:noProof/>
+        </w:rPr>
+        <w:fldChar w:fldCharType="end"/>
+      </w:r>
       <w:r>
         <w:t xml:space="preserve"> History Views</w:t>
       </w:r>
@@ -6325,14 +6467,27 @@
       <w:r>
         <w:t xml:space="preserve">Gambar </w:t>
       </w:r>
-      <w:fldSimple w:instr=" SEQ Gambar \* ARABIC ">
-        <w:r>
-          <w:rPr>
-            <w:noProof/>
-          </w:rPr>
-          <w:t>6</w:t>
-        </w:r>
-      </w:fldSimple>
+      <w:r>
+        <w:fldChar w:fldCharType="begin"/>
+      </w:r>
+      <w:r>
+        <w:instrText xml:space="preserve"> SEQ Gambar \* ARABIC </w:instrText>
+      </w:r>
+      <w:r>
+        <w:fldChar w:fldCharType="separate"/>
+      </w:r>
+      <w:r>
+        <w:rPr>
+          <w:noProof/>
+        </w:rPr>
+        <w:t>6</w:t>
+      </w:r>
+      <w:r>
+        <w:rPr>
+          <w:noProof/>
+        </w:rPr>
+        <w:fldChar w:fldCharType="end"/>
+      </w:r>
       <w:r>
         <w:t xml:space="preserve"> History View Banner</w:t>
       </w:r>
@@ -6419,14 +6574,27 @@
       <w:r>
         <w:t xml:space="preserve">Gambar </w:t>
       </w:r>
-      <w:fldSimple w:instr=" SEQ Gambar \* ARABIC ">
-        <w:r>
-          <w:rPr>
-            <w:noProof/>
-          </w:rPr>
-          <w:t>7</w:t>
-        </w:r>
-      </w:fldSimple>
+      <w:r>
+        <w:fldChar w:fldCharType="begin"/>
+      </w:r>
+      <w:r>
+        <w:instrText xml:space="preserve"> SEQ Gambar \* ARABIC </w:instrText>
+      </w:r>
+      <w:r>
+        <w:fldChar w:fldCharType="separate"/>
+      </w:r>
+      <w:r>
+        <w:rPr>
+          <w:noProof/>
+        </w:rPr>
+        <w:t>7</w:t>
+      </w:r>
+      <w:r>
+        <w:rPr>
+          <w:noProof/>
+        </w:rPr>
+        <w:fldChar w:fldCharType="end"/>
+      </w:r>
       <w:r>
         <w:rPr>
           <w:noProof/>
@@ -6585,14 +6753,27 @@
       <w:r>
         <w:t xml:space="preserve">Gambar </w:t>
       </w:r>
-      <w:fldSimple w:instr=" SEQ Gambar \* ARABIC ">
-        <w:r>
-          <w:rPr>
-            <w:noProof/>
-          </w:rPr>
-          <w:t>8</w:t>
-        </w:r>
-      </w:fldSimple>
+      <w:r>
+        <w:fldChar w:fldCharType="begin"/>
+      </w:r>
+      <w:r>
+        <w:instrText xml:space="preserve"> SEQ Gambar \* ARABIC </w:instrText>
+      </w:r>
+      <w:r>
+        <w:fldChar w:fldCharType="separate"/>
+      </w:r>
+      <w:r>
+        <w:rPr>
+          <w:noProof/>
+        </w:rPr>
+        <w:t>8</w:t>
+      </w:r>
+      <w:r>
+        <w:rPr>
+          <w:noProof/>
+        </w:rPr>
+        <w:fldChar w:fldCharType="end"/>
+      </w:r>
       <w:r>
         <w:rPr>
           <w:noProof/>
@@ -6679,14 +6860,27 @@
       <w:r>
         <w:t xml:space="preserve">Table </w:t>
       </w:r>
-      <w:fldSimple w:instr=" SEQ Table \* ARABIC ">
-        <w:r>
-          <w:rPr>
-            <w:noProof/>
-          </w:rPr>
-          <w:t>7</w:t>
-        </w:r>
-      </w:fldSimple>
+      <w:r>
+        <w:fldChar w:fldCharType="begin"/>
+      </w:r>
+      <w:r>
+        <w:instrText xml:space="preserve"> SEQ Table \* ARABIC </w:instrText>
+      </w:r>
+      <w:r>
+        <w:fldChar w:fldCharType="separate"/>
+      </w:r>
+      <w:r>
+        <w:rPr>
+          <w:noProof/>
+        </w:rPr>
+        <w:t>7</w:t>
+      </w:r>
+      <w:r>
+        <w:rPr>
+          <w:noProof/>
+        </w:rPr>
+        <w:fldChar w:fldCharType="end"/>
+      </w:r>
       <w:r>
         <w:t xml:space="preserve"> History Clicks</w:t>
       </w:r>
@@ -7191,14 +7385,27 @@
       <w:r>
         <w:t xml:space="preserve">Gambar </w:t>
       </w:r>
-      <w:fldSimple w:instr=" SEQ Gambar \* ARABIC ">
-        <w:r>
-          <w:rPr>
-            <w:noProof/>
-          </w:rPr>
-          <w:t>9</w:t>
-        </w:r>
-      </w:fldSimple>
+      <w:r>
+        <w:fldChar w:fldCharType="begin"/>
+      </w:r>
+      <w:r>
+        <w:instrText xml:space="preserve"> SEQ Gambar \* ARABIC </w:instrText>
+      </w:r>
+      <w:r>
+        <w:fldChar w:fldCharType="separate"/>
+      </w:r>
+      <w:r>
+        <w:rPr>
+          <w:noProof/>
+        </w:rPr>
+        <w:t>9</w:t>
+      </w:r>
+      <w:r>
+        <w:rPr>
+          <w:noProof/>
+        </w:rPr>
+        <w:fldChar w:fldCharType="end"/>
+      </w:r>
       <w:r>
         <w:t xml:space="preserve"> </w:t>
       </w:r>
@@ -7334,14 +7541,27 @@
       <w:r>
         <w:t xml:space="preserve">Gambar </w:t>
       </w:r>
-      <w:fldSimple w:instr=" SEQ Gambar \* ARABIC ">
-        <w:r>
-          <w:rPr>
-            <w:noProof/>
-          </w:rPr>
-          <w:t>10</w:t>
-        </w:r>
-      </w:fldSimple>
+      <w:r>
+        <w:fldChar w:fldCharType="begin"/>
+      </w:r>
+      <w:r>
+        <w:instrText xml:space="preserve"> SEQ Gambar \* ARABIC </w:instrText>
+      </w:r>
+      <w:r>
+        <w:fldChar w:fldCharType="separate"/>
+      </w:r>
+      <w:r>
+        <w:rPr>
+          <w:noProof/>
+        </w:rPr>
+        <w:t>10</w:t>
+      </w:r>
+      <w:r>
+        <w:rPr>
+          <w:noProof/>
+        </w:rPr>
+        <w:fldChar w:fldCharType="end"/>
+      </w:r>
       <w:r>
         <w:t xml:space="preserve"> Data History Click Banner</w:t>
       </w:r>
@@ -7358,7 +7578,7 @@
       <w:r>
         <w:t xml:space="preserve"> Settings</w:t>
       </w:r>
-      <w:bookmarkEnd w:id="19"/>
+      <w:bookmarkEnd w:id="20"/>
       <w:bookmarkEnd w:id="38"/>
       <w:bookmarkEnd w:id="40"/>
     </w:p>
@@ -7752,10 +7972,7 @@
       </w:r>
       <w:proofErr w:type="gramEnd"/>
       <w:r>
-        <w:t xml:space="preserve"> disimpan pada server akan menyesuaikan dengan ukuran pada kategori yang dipilih</w:t>
-      </w:r>
-      <w:r>
-        <w:t>.</w:t>
+        <w:t xml:space="preserve"> disimpan pada server akan menyesuaikan dengan ukuran pada kategori yang dipilih.</w:t>
       </w:r>
     </w:p>
     <w:p>
@@ -7879,14 +8096,30 @@
       <w:r>
         <w:t xml:space="preserve">Gambar </w:t>
       </w:r>
-      <w:fldSimple w:instr=" SEQ Gambar \* ARABIC ">
-        <w:r>
-          <w:rPr>
-            <w:noProof/>
-          </w:rPr>
-          <w:t>11</w:t>
-        </w:r>
-      </w:fldSimple>
+      <w:r>
+        <w:fldChar w:fldCharType="begin"/>
+      </w:r>
+      <w:r>
+        <w:instrText xml:space="preserve"> SEQ Gamb</w:instrText>
+      </w:r>
+      <w:r>
+        <w:instrText xml:space="preserve">ar \* ARABIC </w:instrText>
+      </w:r>
+      <w:r>
+        <w:fldChar w:fldCharType="separate"/>
+      </w:r>
+      <w:r>
+        <w:rPr>
+          <w:noProof/>
+        </w:rPr>
+        <w:t>11</w:t>
+      </w:r>
+      <w:r>
+        <w:rPr>
+          <w:noProof/>
+        </w:rPr>
+        <w:fldChar w:fldCharType="end"/>
+      </w:r>
       <w:r>
         <w:t xml:space="preserve"> </w:t>
       </w:r>
@@ -9112,6 +9345,7 @@
   <w:style w:type="character" w:default="1" w:styleId="DefaultParagraphFont">
     <w:name w:val="Default Paragraph Font"/>
     <w:uiPriority w:val="1"/>
+    <w:semiHidden/>
     <w:unhideWhenUsed/>
   </w:style>
   <w:style w:type="table" w:default="1" w:styleId="TableNormal">
@@ -9664,7 +9898,7 @@
 </file>
 
 <file path=customXml/itemProps1.xml><?xml version="1.0" encoding="utf-8"?>
-<ds:datastoreItem xmlns:ds="http://schemas.openxmlformats.org/officeDocument/2006/customXml" ds:itemID="{3D71DC29-16D8-4CFA-A736-F92237A77ACC}">
+<ds:datastoreItem xmlns:ds="http://schemas.openxmlformats.org/officeDocument/2006/customXml" ds:itemID="{C404DD5F-6C0C-44BC-B39A-CE75FCF50095}">
   <ds:schemaRefs>
     <ds:schemaRef ds:uri="http://schemas.openxmlformats.org/officeDocument/2006/bibliography"/>
   </ds:schemaRefs>

</xml_diff>

<commit_message>
all function fixed pageTitle condition modify int condition in all model->search
</commit_message>
<xml_diff>
--- a/modules/banner/assets/manual/mod-banner_CP.docx
+++ b/modules/banner/assets/manual/mod-banner_CP.docx
@@ -7,7 +7,7 @@
         <w:pStyle w:val="Heading1"/>
         <w:spacing w:before="0" w:after="240"/>
       </w:pPr>
-      <w:bookmarkStart w:id="0" w:name="_Toc483437048"/>
+      <w:bookmarkStart w:id="0" w:name="_Toc483655585"/>
       <w:r>
         <w:t>DAFTAR ISI</w:t>
       </w:r>
@@ -35,7 +35,7 @@
       <w:r>
         <w:fldChar w:fldCharType="separate"/>
       </w:r>
-      <w:hyperlink w:anchor="_Toc483437048" w:history="1">
+      <w:hyperlink w:anchor="_Toc483655585" w:history="1">
         <w:r>
           <w:rPr>
             <w:rStyle w:val="Hyperlink"/>
@@ -62,7 +62,7 @@
             <w:noProof/>
             <w:webHidden/>
           </w:rPr>
-          <w:instrText xml:space="preserve"> PAGEREF _Toc483437048 \h </w:instrText>
+          <w:instrText xml:space="preserve"> PAGEREF _Toc483655585 \h </w:instrText>
         </w:r>
         <w:r>
           <w:rPr>
@@ -106,7 +106,7 @@
           <w:sz w:val="22"/>
         </w:rPr>
       </w:pPr>
-      <w:hyperlink w:anchor="_Toc483437049" w:history="1">
+      <w:hyperlink w:anchor="_Toc483655586" w:history="1">
         <w:r>
           <w:rPr>
             <w:rStyle w:val="Hyperlink"/>
@@ -133,7 +133,7 @@
             <w:noProof/>
             <w:webHidden/>
           </w:rPr>
-          <w:instrText xml:space="preserve"> PAGEREF _Toc483437049 \h </w:instrText>
+          <w:instrText xml:space="preserve"> PAGEREF _Toc483655586 \h </w:instrText>
         </w:r>
         <w:r>
           <w:rPr>
@@ -177,7 +177,7 @@
           <w:sz w:val="22"/>
         </w:rPr>
       </w:pPr>
-      <w:hyperlink w:anchor="_Toc483437050" w:history="1">
+      <w:hyperlink w:anchor="_Toc483655587" w:history="1">
         <w:r>
           <w:rPr>
             <w:rStyle w:val="Hyperlink"/>
@@ -204,7 +204,7 @@
             <w:noProof/>
             <w:webHidden/>
           </w:rPr>
-          <w:instrText xml:space="preserve"> PAGEREF _Toc483437050 \h </w:instrText>
+          <w:instrText xml:space="preserve"> PAGEREF _Toc483655587 \h </w:instrText>
         </w:r>
         <w:r>
           <w:rPr>
@@ -248,7 +248,7 @@
           <w:sz w:val="22"/>
         </w:rPr>
       </w:pPr>
-      <w:hyperlink w:anchor="_Toc483437051" w:history="1">
+      <w:hyperlink w:anchor="_Toc483655588" w:history="1">
         <w:r>
           <w:rPr>
             <w:rStyle w:val="Hyperlink"/>
@@ -275,7 +275,7 @@
             <w:noProof/>
             <w:webHidden/>
           </w:rPr>
-          <w:instrText xml:space="preserve"> PAGEREF _Toc483437051 \h </w:instrText>
+          <w:instrText xml:space="preserve"> PAGEREF _Toc483655588 \h </w:instrText>
         </w:r>
         <w:r>
           <w:rPr>
@@ -319,7 +319,7 @@
           <w:sz w:val="22"/>
         </w:rPr>
       </w:pPr>
-      <w:hyperlink w:anchor="_Toc483437052" w:history="1">
+      <w:hyperlink w:anchor="_Toc483655589" w:history="1">
         <w:r>
           <w:rPr>
             <w:rStyle w:val="Hyperlink"/>
@@ -346,7 +346,7 @@
             <w:noProof/>
             <w:webHidden/>
           </w:rPr>
-          <w:instrText xml:space="preserve"> PAGEREF _Toc483437052 \h </w:instrText>
+          <w:instrText xml:space="preserve"> PAGEREF _Toc483655589 \h </w:instrText>
         </w:r>
         <w:r>
           <w:rPr>
@@ -390,7 +390,7 @@
           <w:sz w:val="22"/>
         </w:rPr>
       </w:pPr>
-      <w:hyperlink w:anchor="_Toc483437053" w:history="1">
+      <w:hyperlink w:anchor="_Toc483655590" w:history="1">
         <w:r>
           <w:rPr>
             <w:rStyle w:val="Hyperlink"/>
@@ -417,7 +417,7 @@
             <w:noProof/>
             <w:webHidden/>
           </w:rPr>
-          <w:instrText xml:space="preserve"> PAGEREF _Toc483437053 \h </w:instrText>
+          <w:instrText xml:space="preserve"> PAGEREF _Toc483655590 \h </w:instrText>
         </w:r>
         <w:r>
           <w:rPr>
@@ -461,7 +461,7 @@
           <w:sz w:val="22"/>
         </w:rPr>
       </w:pPr>
-      <w:hyperlink w:anchor="_Toc483437054" w:history="1">
+      <w:hyperlink w:anchor="_Toc483655591" w:history="1">
         <w:r>
           <w:rPr>
             <w:rStyle w:val="Hyperlink"/>
@@ -488,7 +488,7 @@
             <w:noProof/>
             <w:webHidden/>
           </w:rPr>
-          <w:instrText xml:space="preserve"> PAGEREF _Toc483437054 \h </w:instrText>
+          <w:instrText xml:space="preserve"> PAGEREF _Toc483655591 \h </w:instrText>
         </w:r>
         <w:r>
           <w:rPr>
@@ -532,7 +532,7 @@
           <w:sz w:val="22"/>
         </w:rPr>
       </w:pPr>
-      <w:hyperlink w:anchor="_Toc483437055" w:history="1">
+      <w:hyperlink w:anchor="_Toc483655592" w:history="1">
         <w:r>
           <w:rPr>
             <w:rStyle w:val="Hyperlink"/>
@@ -559,7 +559,7 @@
             <w:noProof/>
             <w:webHidden/>
           </w:rPr>
-          <w:instrText xml:space="preserve"> PAGEREF _Toc483437055 \h </w:instrText>
+          <w:instrText xml:space="preserve"> PAGEREF _Toc483655592 \h </w:instrText>
         </w:r>
         <w:r>
           <w:rPr>
@@ -603,7 +603,7 @@
           <w:sz w:val="22"/>
         </w:rPr>
       </w:pPr>
-      <w:hyperlink w:anchor="_Toc483437056" w:history="1">
+      <w:hyperlink w:anchor="_Toc483655593" w:history="1">
         <w:r>
           <w:rPr>
             <w:rStyle w:val="Hyperlink"/>
@@ -630,7 +630,7 @@
             <w:noProof/>
             <w:webHidden/>
           </w:rPr>
-          <w:instrText xml:space="preserve"> PAGEREF _Toc483437056 \h </w:instrText>
+          <w:instrText xml:space="preserve"> PAGEREF _Toc483655593 \h </w:instrText>
         </w:r>
         <w:r>
           <w:rPr>
@@ -674,7 +674,7 @@
           <w:sz w:val="22"/>
         </w:rPr>
       </w:pPr>
-      <w:hyperlink w:anchor="_Toc483437057" w:history="1">
+      <w:hyperlink w:anchor="_Toc483655594" w:history="1">
         <w:r>
           <w:rPr>
             <w:rStyle w:val="Hyperlink"/>
@@ -701,7 +701,7 @@
             <w:noProof/>
             <w:webHidden/>
           </w:rPr>
-          <w:instrText xml:space="preserve"> PAGEREF _Toc483437057 \h </w:instrText>
+          <w:instrText xml:space="preserve"> PAGEREF _Toc483655594 \h </w:instrText>
         </w:r>
         <w:r>
           <w:rPr>
@@ -721,7 +721,7 @@
             <w:noProof/>
             <w:webHidden/>
           </w:rPr>
-          <w:t>16</w:t>
+          <w:t>17</w:t>
         </w:r>
         <w:r>
           <w:rPr>
@@ -745,13 +745,13 @@
           <w:sz w:val="22"/>
         </w:rPr>
       </w:pPr>
-      <w:hyperlink w:anchor="_Toc483437058" w:history="1">
+      <w:hyperlink w:anchor="_Toc483655595" w:history="1">
         <w:r>
           <w:rPr>
             <w:rStyle w:val="Hyperlink"/>
             <w:noProof/>
           </w:rPr>
-          <w:t>Banner Settings</w:t>
+          <w:t>Settings</w:t>
         </w:r>
         <w:r>
           <w:rPr>
@@ -772,7 +772,7 @@
             <w:noProof/>
             <w:webHidden/>
           </w:rPr>
-          <w:instrText xml:space="preserve"> PAGEREF _Toc483437058 \h </w:instrText>
+          <w:instrText xml:space="preserve"> PAGEREF _Toc483655595 \h </w:instrText>
         </w:r>
         <w:r>
           <w:rPr>
@@ -792,7 +792,7 @@
             <w:noProof/>
             <w:webHidden/>
           </w:rPr>
-          <w:t>18</w:t>
+          <w:t>20</w:t>
         </w:r>
         <w:r>
           <w:rPr>
@@ -829,7 +829,7 @@
         <w:spacing w:before="0" w:after="240"/>
       </w:pPr>
       <w:bookmarkStart w:id="1" w:name="_Toc483341650"/>
-      <w:bookmarkStart w:id="2" w:name="_Toc483437049"/>
+      <w:bookmarkStart w:id="2" w:name="_Toc483655586"/>
       <w:r>
         <w:lastRenderedPageBreak/>
         <w:t>DAFTAR TABEL</w:t>
@@ -859,7 +859,7 @@
       <w:r>
         <w:fldChar w:fldCharType="separate"/>
       </w:r>
-      <w:hyperlink w:anchor="_Toc483437059" w:history="1">
+      <w:hyperlink w:anchor="_Toc483655566" w:history="1">
         <w:r>
           <w:rPr>
             <w:rStyle w:val="Hyperlink"/>
@@ -886,7 +886,7 @@
             <w:noProof/>
             <w:webHidden/>
           </w:rPr>
-          <w:instrText xml:space="preserve"> PAGEREF _Toc483437059 \h </w:instrText>
+          <w:instrText xml:space="preserve"> PAGEREF _Toc483655566 \h </w:instrText>
         </w:r>
         <w:r>
           <w:rPr>
@@ -930,13 +930,13 @@
           <w:sz w:val="22"/>
         </w:rPr>
       </w:pPr>
-      <w:hyperlink w:anchor="_Toc483437060" w:history="1">
+      <w:hyperlink w:anchor="_Toc483655567" w:history="1">
         <w:r>
           <w:rPr>
             <w:rStyle w:val="Hyperlink"/>
             <w:noProof/>
           </w:rPr>
-          <w:t>Table 2 Manage Banner</w:t>
+          <w:t>Table 2 Banner Manage</w:t>
         </w:r>
         <w:r>
           <w:rPr>
@@ -957,7 +957,7 @@
             <w:noProof/>
             <w:webHidden/>
           </w:rPr>
-          <w:instrText xml:space="preserve"> PAGEREF _Toc483437060 \h </w:instrText>
+          <w:instrText xml:space="preserve"> PAGEREF _Toc483655567 \h </w:instrText>
         </w:r>
         <w:r>
           <w:rPr>
@@ -1001,13 +1001,13 @@
           <w:sz w:val="22"/>
         </w:rPr>
       </w:pPr>
-      <w:hyperlink w:anchor="_Toc483437061" w:history="1">
+      <w:hyperlink w:anchor="_Toc483655568" w:history="1">
         <w:r>
           <w:rPr>
             <w:rStyle w:val="Hyperlink"/>
             <w:noProof/>
           </w:rPr>
-          <w:t>Table 3 Input Form Banner</w:t>
+          <w:t>Table 3 Input Banner Manage Form</w:t>
         </w:r>
         <w:r>
           <w:rPr>
@@ -1028,7 +1028,7 @@
             <w:noProof/>
             <w:webHidden/>
           </w:rPr>
-          <w:instrText xml:space="preserve"> PAGEREF _Toc483437061 \h </w:instrText>
+          <w:instrText xml:space="preserve"> PAGEREF _Toc483655568 \h </w:instrText>
         </w:r>
         <w:r>
           <w:rPr>
@@ -1072,13 +1072,13 @@
           <w:sz w:val="22"/>
         </w:rPr>
       </w:pPr>
-      <w:hyperlink w:anchor="_Toc483437062" w:history="1">
+      <w:hyperlink w:anchor="_Toc483655569" w:history="1">
         <w:r>
           <w:rPr>
             <w:rStyle w:val="Hyperlink"/>
             <w:noProof/>
           </w:rPr>
-          <w:t>Table 4 Manage Banner Category</w:t>
+          <w:t>Table 4 Banner Categories</w:t>
         </w:r>
         <w:r>
           <w:rPr>
@@ -1099,7 +1099,7 @@
             <w:noProof/>
             <w:webHidden/>
           </w:rPr>
-          <w:instrText xml:space="preserve"> PAGEREF _Toc483437062 \h </w:instrText>
+          <w:instrText xml:space="preserve"> PAGEREF _Toc483655569 \h </w:instrText>
         </w:r>
         <w:r>
           <w:rPr>
@@ -1143,13 +1143,13 @@
           <w:sz w:val="22"/>
         </w:rPr>
       </w:pPr>
-      <w:hyperlink w:anchor="_Toc483437063" w:history="1">
+      <w:hyperlink w:anchor="_Toc483655570" w:history="1">
         <w:r>
           <w:rPr>
             <w:rStyle w:val="Hyperlink"/>
             <w:noProof/>
           </w:rPr>
-          <w:t>Table 5 Input Form Banner Category</w:t>
+          <w:t>Table 5 Input Banner Category Form</w:t>
         </w:r>
         <w:r>
           <w:rPr>
@@ -1170,7 +1170,7 @@
             <w:noProof/>
             <w:webHidden/>
           </w:rPr>
-          <w:instrText xml:space="preserve"> PAGEREF _Toc483437063 \h </w:instrText>
+          <w:instrText xml:space="preserve"> PAGEREF _Toc483655570 \h </w:instrText>
         </w:r>
         <w:r>
           <w:rPr>
@@ -1214,13 +1214,13 @@
           <w:sz w:val="22"/>
         </w:rPr>
       </w:pPr>
-      <w:hyperlink w:anchor="_Toc483437064" w:history="1">
+      <w:hyperlink w:anchor="_Toc483655571" w:history="1">
         <w:r>
           <w:rPr>
             <w:rStyle w:val="Hyperlink"/>
             <w:noProof/>
           </w:rPr>
-          <w:t>Table 6 History Views</w:t>
+          <w:t>Table 6 Banner History Views</w:t>
         </w:r>
         <w:r>
           <w:rPr>
@@ -1241,7 +1241,7 @@
             <w:noProof/>
             <w:webHidden/>
           </w:rPr>
-          <w:instrText xml:space="preserve"> PAGEREF _Toc483437064 \h </w:instrText>
+          <w:instrText xml:space="preserve"> PAGEREF _Toc483655571 \h </w:instrText>
         </w:r>
         <w:r>
           <w:rPr>
@@ -1285,13 +1285,13 @@
           <w:sz w:val="22"/>
         </w:rPr>
       </w:pPr>
-      <w:hyperlink w:anchor="_Toc483437065" w:history="1">
+      <w:hyperlink w:anchor="_Toc483655572" w:history="1">
         <w:r>
           <w:rPr>
             <w:rStyle w:val="Hyperlink"/>
             <w:noProof/>
           </w:rPr>
-          <w:t>Table 7 History Clicks</w:t>
+          <w:t>Table 7 Banner History Clicks</w:t>
         </w:r>
         <w:r>
           <w:rPr>
@@ -1312,7 +1312,7 @@
             <w:noProof/>
             <w:webHidden/>
           </w:rPr>
-          <w:instrText xml:space="preserve"> PAGEREF _Toc483437065 \h </w:instrText>
+          <w:instrText xml:space="preserve"> PAGEREF _Toc483655572 \h </w:instrText>
         </w:r>
         <w:r>
           <w:rPr>
@@ -1332,7 +1332,7 @@
             <w:noProof/>
             <w:webHidden/>
           </w:rPr>
-          <w:t>16</w:t>
+          <w:t>17</w:t>
         </w:r>
         <w:r>
           <w:rPr>
@@ -1362,22 +1362,20 @@
       <w:r>
         <w:br w:type="page"/>
       </w:r>
-      <w:bookmarkStart w:id="3" w:name="_GoBack"/>
-      <w:bookmarkEnd w:id="3"/>
     </w:p>
     <w:p>
       <w:pPr>
         <w:pStyle w:val="Heading1"/>
         <w:spacing w:before="0" w:after="240"/>
       </w:pPr>
-      <w:bookmarkStart w:id="4" w:name="_Toc483341651"/>
-      <w:bookmarkStart w:id="5" w:name="_Toc483437050"/>
+      <w:bookmarkStart w:id="3" w:name="_Toc483341651"/>
+      <w:bookmarkStart w:id="4" w:name="_Toc483655587"/>
       <w:r>
         <w:lastRenderedPageBreak/>
         <w:t>DAFTAR GAMBAR</w:t>
       </w:r>
+      <w:bookmarkEnd w:id="3"/>
       <w:bookmarkEnd w:id="4"/>
-      <w:bookmarkEnd w:id="5"/>
     </w:p>
     <w:p>
       <w:pPr>
@@ -1410,13 +1408,13 @@
         </w:rPr>
         <w:fldChar w:fldCharType="separate"/>
       </w:r>
-      <w:hyperlink w:anchor="_Toc483437066" w:history="1">
+      <w:hyperlink w:anchor="_Toc483655573" w:history="1">
         <w:r>
           <w:rPr>
             <w:rStyle w:val="Hyperlink"/>
             <w:noProof/>
           </w:rPr>
-          <w:t>Gambar 1 Manage Banner</w:t>
+          <w:t>Gambar 1 Banners Manage</w:t>
         </w:r>
         <w:r>
           <w:rPr>
@@ -1437,7 +1435,7 @@
             <w:noProof/>
             <w:webHidden/>
           </w:rPr>
-          <w:instrText xml:space="preserve"> PAGEREF _Toc483437066 \h </w:instrText>
+          <w:instrText xml:space="preserve"> PAGEREF _Toc483655573 \h </w:instrText>
         </w:r>
         <w:r>
           <w:rPr>
@@ -1481,13 +1479,13 @@
           <w:sz w:val="22"/>
         </w:rPr>
       </w:pPr>
-      <w:hyperlink w:anchor="_Toc483437067" w:history="1">
+      <w:hyperlink w:anchor="_Toc483655574" w:history="1">
         <w:r>
           <w:rPr>
             <w:rStyle w:val="Hyperlink"/>
             <w:noProof/>
           </w:rPr>
-          <w:t>Gambar 2 Form Create and Update Banner</w:t>
+          <w:t>Gambar 2 Banner Manage Form</w:t>
         </w:r>
         <w:r>
           <w:rPr>
@@ -1508,7 +1506,7 @@
             <w:noProof/>
             <w:webHidden/>
           </w:rPr>
-          <w:instrText xml:space="preserve"> PAGEREF _Toc483437067 \h </w:instrText>
+          <w:instrText xml:space="preserve"> PAGEREF _Toc483655574 \h </w:instrText>
         </w:r>
         <w:r>
           <w:rPr>
@@ -1552,13 +1550,13 @@
           <w:sz w:val="22"/>
         </w:rPr>
       </w:pPr>
-      <w:hyperlink w:anchor="_Toc483437068" w:history="1">
+      <w:hyperlink w:anchor="_Toc483655575" w:history="1">
         <w:r>
           <w:rPr>
             <w:rStyle w:val="Hyperlink"/>
             <w:noProof/>
           </w:rPr>
-          <w:t>Gambar 3 Manage Banner Category</w:t>
+          <w:t>Gambar 3 Banner Categories</w:t>
         </w:r>
         <w:r>
           <w:rPr>
@@ -1579,7 +1577,7 @@
             <w:noProof/>
             <w:webHidden/>
           </w:rPr>
-          <w:instrText xml:space="preserve"> PAGEREF _Toc483437068 \h </w:instrText>
+          <w:instrText xml:space="preserve"> PAGEREF _Toc483655575 \h </w:instrText>
         </w:r>
         <w:r>
           <w:rPr>
@@ -1623,13 +1621,13 @@
           <w:sz w:val="22"/>
         </w:rPr>
       </w:pPr>
-      <w:hyperlink w:anchor="_Toc483437069" w:history="1">
+      <w:hyperlink w:anchor="_Toc483655576" w:history="1">
         <w:r>
           <w:rPr>
             <w:rStyle w:val="Hyperlink"/>
             <w:noProof/>
           </w:rPr>
-          <w:t>Gambar 4 Confirmation Delete Banner Category</w:t>
+          <w:t>Gambar 4 Banner Category Delete Confirmation</w:t>
         </w:r>
         <w:r>
           <w:rPr>
@@ -1650,7 +1648,7 @@
             <w:noProof/>
             <w:webHidden/>
           </w:rPr>
-          <w:instrText xml:space="preserve"> PAGEREF _Toc483437069 \h </w:instrText>
+          <w:instrText xml:space="preserve"> PAGEREF _Toc483655576 \h </w:instrText>
         </w:r>
         <w:r>
           <w:rPr>
@@ -1694,13 +1692,13 @@
           <w:sz w:val="22"/>
         </w:rPr>
       </w:pPr>
-      <w:hyperlink w:anchor="_Toc483437070" w:history="1">
+      <w:hyperlink w:anchor="_Toc483655577" w:history="1">
         <w:r>
           <w:rPr>
             <w:rStyle w:val="Hyperlink"/>
             <w:noProof/>
           </w:rPr>
-          <w:t>Gambar 5 Form Create and Update Banner Category</w:t>
+          <w:t>Gambar 5 Banner Category Form</w:t>
         </w:r>
         <w:r>
           <w:rPr>
@@ -1721,7 +1719,7 @@
             <w:noProof/>
             <w:webHidden/>
           </w:rPr>
-          <w:instrText xml:space="preserve"> PAGEREF _Toc483437070 \h </w:instrText>
+          <w:instrText xml:space="preserve"> PAGEREF _Toc483655577 \h </w:instrText>
         </w:r>
         <w:r>
           <w:rPr>
@@ -1765,13 +1763,13 @@
           <w:sz w:val="22"/>
         </w:rPr>
       </w:pPr>
-      <w:hyperlink w:anchor="_Toc483437071" w:history="1">
+      <w:hyperlink w:anchor="_Toc483655578" w:history="1">
         <w:r>
           <w:rPr>
             <w:rStyle w:val="Hyperlink"/>
             <w:noProof/>
           </w:rPr>
-          <w:t>Gambar 6 History View Banner</w:t>
+          <w:t>Gambar 6 Banner History Views</w:t>
         </w:r>
         <w:r>
           <w:rPr>
@@ -1792,7 +1790,7 @@
             <w:noProof/>
             <w:webHidden/>
           </w:rPr>
-          <w:instrText xml:space="preserve"> PAGEREF _Toc483437071 \h </w:instrText>
+          <w:instrText xml:space="preserve"> PAGEREF _Toc483655578 \h </w:instrText>
         </w:r>
         <w:r>
           <w:rPr>
@@ -1836,13 +1834,13 @@
           <w:sz w:val="22"/>
         </w:rPr>
       </w:pPr>
-      <w:hyperlink w:anchor="_Toc483437072" w:history="1">
+      <w:hyperlink w:anchor="_Toc483655579" w:history="1">
         <w:r>
           <w:rPr>
             <w:rStyle w:val="Hyperlink"/>
             <w:noProof/>
           </w:rPr>
-          <w:t>Gambar 7 Detail History View Banner</w:t>
+          <w:t>Gambar 7 Banner View Data</w:t>
         </w:r>
         <w:r>
           <w:rPr>
@@ -1863,7 +1861,7 @@
             <w:noProof/>
             <w:webHidden/>
           </w:rPr>
-          <w:instrText xml:space="preserve"> PAGEREF _Toc483437072 \h </w:instrText>
+          <w:instrText xml:space="preserve"> PAGEREF _Toc483655579 \h </w:instrText>
         </w:r>
         <w:r>
           <w:rPr>
@@ -1883,7 +1881,7 @@
             <w:noProof/>
             <w:webHidden/>
           </w:rPr>
-          <w:t>15</w:t>
+          <w:t>16</w:t>
         </w:r>
         <w:r>
           <w:rPr>
@@ -1907,13 +1905,13 @@
           <w:sz w:val="22"/>
         </w:rPr>
       </w:pPr>
-      <w:hyperlink w:anchor="_Toc483437073" w:history="1">
+      <w:hyperlink w:anchor="_Toc483655580" w:history="1">
         <w:r>
           <w:rPr>
             <w:rStyle w:val="Hyperlink"/>
             <w:noProof/>
           </w:rPr>
-          <w:t>Gambar 8 Data History View Banner</w:t>
+          <w:t>Gambar 8 Banner View Spesifik Data</w:t>
         </w:r>
         <w:r>
           <w:rPr>
@@ -1934,7 +1932,7 @@
             <w:noProof/>
             <w:webHidden/>
           </w:rPr>
-          <w:instrText xml:space="preserve"> PAGEREF _Toc483437073 \h </w:instrText>
+          <w:instrText xml:space="preserve"> PAGEREF _Toc483655580 \h </w:instrText>
         </w:r>
         <w:r>
           <w:rPr>
@@ -1954,7 +1952,7 @@
             <w:noProof/>
             <w:webHidden/>
           </w:rPr>
-          <w:t>16</w:t>
+          <w:t>17</w:t>
         </w:r>
         <w:r>
           <w:rPr>
@@ -1978,13 +1976,13 @@
           <w:sz w:val="22"/>
         </w:rPr>
       </w:pPr>
-      <w:hyperlink w:anchor="_Toc483437074" w:history="1">
+      <w:hyperlink w:anchor="_Toc483655581" w:history="1">
         <w:r>
           <w:rPr>
             <w:rStyle w:val="Hyperlink"/>
             <w:noProof/>
           </w:rPr>
-          <w:t>Gambar 9 History Click Banner</w:t>
+          <w:t>Gambar 9 Banner History Clicks</w:t>
         </w:r>
         <w:r>
           <w:rPr>
@@ -2005,7 +2003,7 @@
             <w:noProof/>
             <w:webHidden/>
           </w:rPr>
-          <w:instrText xml:space="preserve"> PAGEREF _Toc483437074 \h </w:instrText>
+          <w:instrText xml:space="preserve"> PAGEREF _Toc483655581 \h </w:instrText>
         </w:r>
         <w:r>
           <w:rPr>
@@ -2025,7 +2023,7 @@
             <w:noProof/>
             <w:webHidden/>
           </w:rPr>
-          <w:t>17</w:t>
+          <w:t>19</w:t>
         </w:r>
         <w:r>
           <w:rPr>
@@ -2049,13 +2047,13 @@
           <w:sz w:val="22"/>
         </w:rPr>
       </w:pPr>
-      <w:hyperlink w:anchor="_Toc483437075" w:history="1">
+      <w:hyperlink w:anchor="_Toc483655582" w:history="1">
         <w:r>
           <w:rPr>
             <w:rStyle w:val="Hyperlink"/>
             <w:noProof/>
           </w:rPr>
-          <w:t>Gambar 10 Data History Click Banner</w:t>
+          <w:t>Gambar 10 Banner Click Data</w:t>
         </w:r>
         <w:r>
           <w:rPr>
@@ -2076,7 +2074,7 @@
             <w:noProof/>
             <w:webHidden/>
           </w:rPr>
-          <w:instrText xml:space="preserve"> PAGEREF _Toc483437075 \h </w:instrText>
+          <w:instrText xml:space="preserve"> PAGEREF _Toc483655582 \h </w:instrText>
         </w:r>
         <w:r>
           <w:rPr>
@@ -2096,7 +2094,7 @@
             <w:noProof/>
             <w:webHidden/>
           </w:rPr>
-          <w:t>18</w:t>
+          <w:t>20</w:t>
         </w:r>
         <w:r>
           <w:rPr>
@@ -2120,13 +2118,13 @@
           <w:sz w:val="22"/>
         </w:rPr>
       </w:pPr>
-      <w:hyperlink w:anchor="_Toc483437076" w:history="1">
+      <w:hyperlink w:anchor="_Toc483655583" w:history="1">
         <w:r>
           <w:rPr>
             <w:rStyle w:val="Hyperlink"/>
             <w:noProof/>
           </w:rPr>
-          <w:t>Gambar 11 Form Banner Settings</w:t>
+          <w:t>Gambar 11 Banner Click Spesifik Data</w:t>
         </w:r>
         <w:r>
           <w:rPr>
@@ -2147,7 +2145,7 @@
             <w:noProof/>
             <w:webHidden/>
           </w:rPr>
-          <w:instrText xml:space="preserve"> PAGEREF _Toc483437076 \h </w:instrText>
+          <w:instrText xml:space="preserve"> PAGEREF _Toc483655583 \h </w:instrText>
         </w:r>
         <w:r>
           <w:rPr>
@@ -2168,6 +2166,77 @@
             <w:webHidden/>
           </w:rPr>
           <w:t>20</w:t>
+        </w:r>
+        <w:r>
+          <w:rPr>
+            <w:noProof/>
+            <w:webHidden/>
+          </w:rPr>
+          <w:fldChar w:fldCharType="end"/>
+        </w:r>
+      </w:hyperlink>
+    </w:p>
+    <w:p>
+      <w:pPr>
+        <w:pStyle w:val="TableofFigures"/>
+        <w:tabs>
+          <w:tab w:val="right" w:leader="dot" w:pos="6568"/>
+        </w:tabs>
+        <w:spacing w:after="80"/>
+        <w:rPr>
+          <w:rFonts w:eastAsiaTheme="minorEastAsia"/>
+          <w:noProof/>
+          <w:sz w:val="22"/>
+        </w:rPr>
+      </w:pPr>
+      <w:hyperlink w:anchor="_Toc483655584" w:history="1">
+        <w:r>
+          <w:rPr>
+            <w:rStyle w:val="Hyperlink"/>
+            <w:noProof/>
+          </w:rPr>
+          <w:t>Gambar 12 Banner Setting Form</w:t>
+        </w:r>
+        <w:r>
+          <w:rPr>
+            <w:noProof/>
+            <w:webHidden/>
+          </w:rPr>
+          <w:tab/>
+        </w:r>
+        <w:r>
+          <w:rPr>
+            <w:noProof/>
+            <w:webHidden/>
+          </w:rPr>
+          <w:fldChar w:fldCharType="begin"/>
+        </w:r>
+        <w:r>
+          <w:rPr>
+            <w:noProof/>
+            <w:webHidden/>
+          </w:rPr>
+          <w:instrText xml:space="preserve"> PAGEREF _Toc483655584 \h </w:instrText>
+        </w:r>
+        <w:r>
+          <w:rPr>
+            <w:noProof/>
+            <w:webHidden/>
+          </w:rPr>
+        </w:r>
+        <w:r>
+          <w:rPr>
+            <w:noProof/>
+            <w:webHidden/>
+          </w:rPr>
+          <w:fldChar w:fldCharType="separate"/>
+        </w:r>
+        <w:r>
+          <w:rPr>
+            <w:noProof/>
+            <w:webHidden/>
+          </w:rPr>
+          <w:t>22</w:t>
         </w:r>
         <w:r>
           <w:rPr>
@@ -2205,13 +2274,15 @@
       <w:r>
         <w:br w:type="page"/>
       </w:r>
+      <w:bookmarkStart w:id="5" w:name="_GoBack"/>
+      <w:bookmarkEnd w:id="5"/>
     </w:p>
     <w:p>
       <w:pPr>
         <w:pStyle w:val="Heading1"/>
       </w:pPr>
       <w:bookmarkStart w:id="6" w:name="_Toc483341652"/>
-      <w:bookmarkStart w:id="7" w:name="_Toc483437051"/>
+      <w:bookmarkStart w:id="7" w:name="_Toc483655588"/>
       <w:r>
         <w:lastRenderedPageBreak/>
         <w:t>Banners</w:t>
@@ -2401,7 +2472,7 @@
         <w:pStyle w:val="Heading2"/>
       </w:pPr>
       <w:bookmarkStart w:id="8" w:name="_Toc483341653"/>
-      <w:bookmarkStart w:id="9" w:name="_Toc483437052"/>
+      <w:bookmarkStart w:id="9" w:name="_Toc483655589"/>
       <w:r>
         <w:t>Menu Permissions</w:t>
       </w:r>
@@ -2413,10 +2484,16 @@
         <w:ind w:firstLine="709"/>
       </w:pPr>
       <w:r>
-        <w:t xml:space="preserve">Fitur-fitur yang terdapat pada module banner ini dapat Anda gunakan untuk melihat data banner atau melakukan kelola terhadap konten dan pengaturan-pengaturan module banner lainnya </w:t>
-      </w:r>
-      <w:r>
-        <w:t>dapat diakses berdasarkan tingkatan</w:t>
+        <w:t xml:space="preserve">Fitur-fitur yang terdapat pada module banner ini </w:t>
+      </w:r>
+      <w:r>
+        <w:t xml:space="preserve">dapat diakses </w:t>
+      </w:r>
+      <w:r>
+        <w:t xml:space="preserve">dan dapat Anda gunakan </w:t>
+      </w:r>
+      <w:r>
+        <w:t>berdasarkan tingkatan</w:t>
       </w:r>
       <w:r>
         <w:t xml:space="preserve"> user</w:t>
@@ -2437,7 +2514,7 @@
         <w:t xml:space="preserve">. Berikut adalah </w:t>
       </w:r>
       <w:r>
-        <w:t>informasi fitur dan hak akses yang dapat Anda gunakan pada module banner ini.</w:t>
+        <w:t>informasi fitur dan hak akses pada module banner ini.</w:t>
       </w:r>
     </w:p>
     <w:p>
@@ -2445,31 +2522,18 @@
         <w:pStyle w:val="Caption"/>
         <w:keepNext/>
       </w:pPr>
-      <w:bookmarkStart w:id="10" w:name="_Toc483437059"/>
+      <w:bookmarkStart w:id="10" w:name="_Toc483655566"/>
       <w:r>
         <w:t xml:space="preserve">Table </w:t>
       </w:r>
-      <w:r>
-        <w:fldChar w:fldCharType="begin"/>
-      </w:r>
-      <w:r>
-        <w:instrText xml:space="preserve"> SEQ Table \* ARABIC </w:instrText>
-      </w:r>
-      <w:r>
-        <w:fldChar w:fldCharType="separate"/>
-      </w:r>
-      <w:r>
-        <w:rPr>
-          <w:noProof/>
-        </w:rPr>
-        <w:t>1</w:t>
-      </w:r>
-      <w:r>
-        <w:rPr>
-          <w:noProof/>
-        </w:rPr>
-        <w:fldChar w:fldCharType="end"/>
-      </w:r>
+      <w:fldSimple w:instr=" SEQ Table \* ARABIC ">
+        <w:r>
+          <w:rPr>
+            <w:noProof/>
+          </w:rPr>
+          <w:t>1</w:t>
+        </w:r>
+      </w:fldSimple>
       <w:r>
         <w:t xml:space="preserve"> Menu Permissions</w:t>
       </w:r>
@@ -2943,7 +3007,7 @@
       </w:pPr>
       <w:bookmarkStart w:id="11" w:name="_Toc463254370"/>
       <w:bookmarkStart w:id="12" w:name="_Toc483341654"/>
-      <w:bookmarkStart w:id="13" w:name="_Toc483437053"/>
+      <w:bookmarkStart w:id="13" w:name="_Toc483655590"/>
       <w:r>
         <w:t xml:space="preserve">View </w:t>
       </w:r>
@@ -3145,44 +3209,25 @@
         <w:pStyle w:val="Caption"/>
         <w:keepNext/>
       </w:pPr>
-      <w:bookmarkStart w:id="14" w:name="_Toc483437060"/>
+      <w:bookmarkStart w:id="14" w:name="_Toc483655567"/>
       <w:r>
         <w:t xml:space="preserve">Table </w:t>
       </w:r>
-      <w:r>
-        <w:fldChar w:fldCharType="begin"/>
-      </w:r>
-      <w:r>
-        <w:instrText xml:space="preserve"> SEQ Table \* ARABIC </w:instrText>
-      </w:r>
-      <w:r>
-        <w:fldChar w:fldCharType="separate"/>
-      </w:r>
-      <w:r>
-        <w:rPr>
-          <w:noProof/>
-        </w:rPr>
-        <w:t>2</w:t>
-      </w:r>
-      <w:r>
-        <w:rPr>
-          <w:noProof/>
-        </w:rPr>
-        <w:fldChar w:fldCharType="end"/>
-      </w:r>
-      <w:r>
-        <w:t xml:space="preserve"> </w:t>
-      </w:r>
-      <w:r>
-        <w:t xml:space="preserve">Manage </w:t>
-      </w:r>
-      <w:r>
-        <w:t>Banner</w:t>
+      <w:fldSimple w:instr=" SEQ Table \* ARABIC ">
+        <w:r>
+          <w:rPr>
+            <w:noProof/>
+          </w:rPr>
+          <w:t>2</w:t>
+        </w:r>
+      </w:fldSimple>
+      <w:r>
+        <w:t xml:space="preserve"> Banner </w:t>
+      </w:r>
+      <w:r>
+        <w:t>Manage</w:t>
       </w:r>
       <w:bookmarkEnd w:id="14"/>
-      <w:r>
-        <w:t xml:space="preserve"> </w:t>
-      </w:r>
     </w:p>
     <w:tbl>
       <w:tblPr>
@@ -3718,10 +3763,16 @@
         <w:rPr>
           <w:noProof/>
         </w:rPr>
+        <w:t xml:space="preserve"> </w:t>
+      </w:r>
+      <w:r>
+        <w:rPr>
+          <w:noProof/>
+        </w:rPr>
         <w:drawing>
           <wp:inline distT="0" distB="0" distL="0" distR="0" wp14:anchorId="17A8B51F" wp14:editId="3E391B3D">
-            <wp:extent cx="4165422" cy="2314575"/>
-            <wp:effectExtent l="0" t="0" r="6985" b="0"/>
+            <wp:extent cx="4213485" cy="2953110"/>
+            <wp:effectExtent l="0" t="0" r="0" b="0"/>
             <wp:docPr id="57" name="Picture 57"/>
             <wp:cNvGraphicFramePr>
               <a:graphicFrameLocks xmlns:a="http://schemas.openxmlformats.org/drawingml/2006/main" noChangeAspect="1"/>
@@ -3748,7 +3799,7 @@
                   <pic:spPr>
                     <a:xfrm>
                       <a:off x="0" y="0"/>
-                      <a:ext cx="4181566" cy="2323546"/>
+                      <a:ext cx="4213485" cy="2953110"/>
                     </a:xfrm>
                     <a:prstGeom prst="rect">
                       <a:avLst/>
@@ -3764,46 +3815,34 @@
     <w:p>
       <w:pPr>
         <w:pStyle w:val="Caption"/>
+        <w:ind w:right="-85"/>
         <w:jc w:val="center"/>
       </w:pPr>
-      <w:bookmarkStart w:id="15" w:name="_Toc483437066"/>
+      <w:bookmarkStart w:id="15" w:name="_Toc483655573"/>
       <w:r>
         <w:t xml:space="preserve">Gambar </w:t>
       </w:r>
-      <w:r>
-        <w:fldChar w:fldCharType="begin"/>
-      </w:r>
-      <w:r>
-        <w:instrText xml:space="preserve"> SEQ Gambar \* ARABIC </w:instrText>
-      </w:r>
-      <w:r>
-        <w:fldChar w:fldCharType="separate"/>
-      </w:r>
-      <w:r>
-        <w:rPr>
-          <w:noProof/>
-        </w:rPr>
-        <w:t>1</w:t>
-      </w:r>
-      <w:r>
-        <w:rPr>
-          <w:noProof/>
-        </w:rPr>
-        <w:fldChar w:fldCharType="end"/>
+      <w:fldSimple w:instr=" SEQ Gambar \* ARABIC ">
+        <w:r>
+          <w:rPr>
+            <w:noProof/>
+          </w:rPr>
+          <w:t>1</w:t>
+        </w:r>
+      </w:fldSimple>
+      <w:r>
+        <w:t xml:space="preserve"> Banner</w:t>
+      </w:r>
+      <w:r>
+        <w:t>s</w:t>
       </w:r>
       <w:r>
         <w:t xml:space="preserve"> </w:t>
       </w:r>
       <w:r>
-        <w:t xml:space="preserve">Manage </w:t>
-      </w:r>
-      <w:r>
-        <w:t>Banner</w:t>
+        <w:t>Manage</w:t>
       </w:r>
       <w:bookmarkEnd w:id="15"/>
-      <w:r>
-        <w:t xml:space="preserve"> </w:t>
-      </w:r>
     </w:p>
     <w:p>
       <w:pPr>
@@ -3821,33 +3860,29 @@
         <w:pStyle w:val="Caption"/>
         <w:keepNext/>
       </w:pPr>
-      <w:bookmarkStart w:id="16" w:name="_Toc483437061"/>
+      <w:bookmarkStart w:id="16" w:name="_Toc483655568"/>
       <w:r>
         <w:t xml:space="preserve">Table </w:t>
       </w:r>
-      <w:r>
-        <w:fldChar w:fldCharType="begin"/>
-      </w:r>
-      <w:r>
-        <w:instrText xml:space="preserve"> SEQ Table \* ARABIC </w:instrText>
-      </w:r>
-      <w:r>
-        <w:fldChar w:fldCharType="separate"/>
-      </w:r>
-      <w:r>
-        <w:rPr>
-          <w:noProof/>
-        </w:rPr>
-        <w:t>3</w:t>
-      </w:r>
-      <w:r>
-        <w:rPr>
-          <w:noProof/>
-        </w:rPr>
-        <w:fldChar w:fldCharType="end"/>
-      </w:r>
-      <w:r>
-        <w:t xml:space="preserve"> Input Form Banner</w:t>
+      <w:fldSimple w:instr=" SEQ Table \* ARABIC ">
+        <w:r>
+          <w:rPr>
+            <w:noProof/>
+          </w:rPr>
+          <w:t>3</w:t>
+        </w:r>
+      </w:fldSimple>
+      <w:r>
+        <w:t xml:space="preserve"> </w:t>
+      </w:r>
+      <w:r>
+        <w:t xml:space="preserve">Input </w:t>
+      </w:r>
+      <w:r>
+        <w:t>Banner</w:t>
+      </w:r>
+      <w:r>
+        <w:t xml:space="preserve"> Manage Form</w:t>
       </w:r>
       <w:bookmarkEnd w:id="16"/>
     </w:p>
@@ -4005,7 +4040,11 @@
               <w:t xml:space="preserve">. </w:t>
             </w:r>
             <w:r>
-              <w:t>Gunakanlah keterangan yang mudah dipahami dan dapat mempresentasikan informasi yang akan disampaikan melalui banner</w:t>
+              <w:t xml:space="preserve">Gunakanlah </w:t>
+            </w:r>
+            <w:r>
+              <w:lastRenderedPageBreak/>
+              <w:t>keterangan yang mudah dipahami dan dapat mempresentasikan informasi yang akan disampaikan melalui banner</w:t>
             </w:r>
           </w:p>
         </w:tc>
@@ -4507,36 +4546,35 @@
         <w:pStyle w:val="Caption"/>
         <w:jc w:val="center"/>
       </w:pPr>
-      <w:bookmarkStart w:id="17" w:name="_Toc483437067"/>
+      <w:bookmarkStart w:id="17" w:name="_Toc483655574"/>
       <w:r>
         <w:t xml:space="preserve">Gambar </w:t>
       </w:r>
-      <w:r>
-        <w:fldChar w:fldCharType="begin"/>
-      </w:r>
-      <w:r>
-        <w:instrText xml:space="preserve"> SEQ Gambar \* ARABIC </w:instrText>
-      </w:r>
-      <w:r>
-        <w:fldChar w:fldCharType="separate"/>
-      </w:r>
+      <w:fldSimple w:instr=" SEQ Gambar \* ARABIC ">
+        <w:r>
+          <w:rPr>
+            <w:noProof/>
+          </w:rPr>
+          <w:t>2</w:t>
+        </w:r>
+      </w:fldSimple>
       <w:r>
         <w:rPr>
           <w:noProof/>
         </w:rPr>
-        <w:t>2</w:t>
+        <w:t xml:space="preserve"> Banner</w:t>
       </w:r>
       <w:r>
         <w:rPr>
           <w:noProof/>
         </w:rPr>
-        <w:fldChar w:fldCharType="end"/>
+        <w:t xml:space="preserve"> </w:t>
       </w:r>
       <w:r>
         <w:rPr>
           <w:noProof/>
         </w:rPr>
-        <w:t xml:space="preserve"> Form Create and Update Banner</w:t>
+        <w:t>Manage Form</w:t>
       </w:r>
       <w:bookmarkEnd w:id="17"/>
     </w:p>
@@ -4545,20 +4583,20 @@
         <w:pStyle w:val="Heading2"/>
       </w:pPr>
       <w:bookmarkStart w:id="18" w:name="_Toc483341655"/>
-      <w:bookmarkStart w:id="19" w:name="_Toc483437054"/>
-      <w:bookmarkStart w:id="20" w:name="_Toc463254371"/>
+      <w:bookmarkStart w:id="19" w:name="_Toc463254371"/>
+      <w:bookmarkStart w:id="20" w:name="_Toc483655591"/>
       <w:r>
         <w:t>Datas</w:t>
       </w:r>
       <w:bookmarkEnd w:id="18"/>
-      <w:bookmarkEnd w:id="19"/>
+      <w:bookmarkEnd w:id="20"/>
     </w:p>
     <w:p>
       <w:pPr>
         <w:pStyle w:val="Heading3"/>
       </w:pPr>
       <w:bookmarkStart w:id="21" w:name="_Toc483341656"/>
-      <w:bookmarkStart w:id="22" w:name="_Toc483437055"/>
+      <w:bookmarkStart w:id="22" w:name="_Toc483655592"/>
       <w:r>
         <w:t>Categories</w:t>
       </w:r>
@@ -4643,48 +4681,35 @@
         <w:pStyle w:val="Caption"/>
         <w:keepNext/>
       </w:pPr>
-      <w:bookmarkStart w:id="23" w:name="_Toc483437062"/>
+      <w:bookmarkStart w:id="23" w:name="_Toc483655569"/>
       <w:r>
         <w:t xml:space="preserve">Table </w:t>
       </w:r>
-      <w:r>
-        <w:fldChar w:fldCharType="begin"/>
-      </w:r>
-      <w:r>
-        <w:instrText xml:space="preserve"> SEQ Table \* ARABIC </w:instrText>
-      </w:r>
-      <w:r>
-        <w:fldChar w:fldCharType="separate"/>
-      </w:r>
+      <w:fldSimple w:instr=" SEQ Table \* ARABIC ">
+        <w:r>
+          <w:rPr>
+            <w:noProof/>
+          </w:rPr>
+          <w:t>4</w:t>
+        </w:r>
+      </w:fldSimple>
       <w:r>
         <w:rPr>
           <w:noProof/>
         </w:rPr>
-        <w:t>4</w:t>
+        <w:t xml:space="preserve"> </w:t>
       </w:r>
       <w:r>
         <w:rPr>
           <w:noProof/>
         </w:rPr>
-        <w:fldChar w:fldCharType="end"/>
+        <w:t>Banner Categor</w:t>
       </w:r>
       <w:r>
         <w:rPr>
           <w:noProof/>
         </w:rPr>
-        <w:t xml:space="preserve"> </w:t>
-      </w:r>
-      <w:r>
-        <w:rPr>
-          <w:noProof/>
-        </w:rPr>
-        <w:t xml:space="preserve">Manage </w:t>
-      </w:r>
-      <w:r>
-        <w:rPr>
-          <w:noProof/>
-        </w:rPr>
-        <w:t>Banner Category</w:t>
+        <w:t>ies</w:t>
       </w:r>
       <w:bookmarkEnd w:id="23"/>
     </w:p>
@@ -5198,8 +5223,8 @@
         </w:rPr>
         <w:drawing>
           <wp:inline distT="0" distB="0" distL="0" distR="0" wp14:anchorId="4300DCE9" wp14:editId="13279D01">
-            <wp:extent cx="4180037" cy="1990725"/>
-            <wp:effectExtent l="0" t="0" r="0" b="0"/>
+            <wp:extent cx="4122252" cy="1994797"/>
+            <wp:effectExtent l="0" t="0" r="0" b="5715"/>
             <wp:docPr id="2" name="Picture 2"/>
             <wp:cNvGraphicFramePr>
               <a:graphicFrameLocks xmlns:a="http://schemas.openxmlformats.org/drawingml/2006/main" noChangeAspect="1"/>
@@ -5226,7 +5251,7 @@
                   <pic:spPr>
                     <a:xfrm>
                       <a:off x="0" y="0"/>
-                      <a:ext cx="4188588" cy="1994797"/>
+                      <a:ext cx="4122252" cy="1994797"/>
                     </a:xfrm>
                     <a:prstGeom prst="rect">
                       <a:avLst/>
@@ -5244,42 +5269,26 @@
         <w:pStyle w:val="Caption"/>
         <w:jc w:val="center"/>
       </w:pPr>
-      <w:bookmarkStart w:id="24" w:name="_Toc483437068"/>
+      <w:bookmarkStart w:id="24" w:name="_Toc483655575"/>
       <w:r>
         <w:t xml:space="preserve">Gambar </w:t>
       </w:r>
-      <w:r>
-        <w:fldChar w:fldCharType="begin"/>
-      </w:r>
-      <w:r>
-        <w:instrText xml:space="preserve"> SEQ Gambar \* ARABIC </w:instrText>
-      </w:r>
-      <w:r>
-        <w:fldChar w:fldCharType="separate"/>
-      </w:r>
-      <w:r>
-        <w:rPr>
-          <w:noProof/>
-        </w:rPr>
-        <w:t>3</w:t>
-      </w:r>
-      <w:r>
-        <w:rPr>
-          <w:noProof/>
-        </w:rPr>
-        <w:fldChar w:fldCharType="end"/>
-      </w:r>
-      <w:r>
-        <w:t xml:space="preserve"> </w:t>
-      </w:r>
-      <w:r>
-        <w:t xml:space="preserve">Manage </w:t>
-      </w:r>
-      <w:r>
-        <w:t>Banne</w:t>
-      </w:r>
-      <w:r>
-        <w:t>r Category</w:t>
+      <w:fldSimple w:instr=" SEQ Gambar \* ARABIC ">
+        <w:r>
+          <w:rPr>
+            <w:noProof/>
+          </w:rPr>
+          <w:t>3</w:t>
+        </w:r>
+      </w:fldSimple>
+      <w:r>
+        <w:t xml:space="preserve"> Banne</w:t>
+      </w:r>
+      <w:r>
+        <w:t>r Categor</w:t>
+      </w:r>
+      <w:r>
+        <w:t>ies</w:t>
       </w:r>
       <w:bookmarkEnd w:id="24"/>
     </w:p>
@@ -5378,41 +5387,34 @@
         <w:pStyle w:val="Caption"/>
         <w:jc w:val="center"/>
       </w:pPr>
-      <w:bookmarkStart w:id="25" w:name="_Toc483437069"/>
+      <w:bookmarkStart w:id="25" w:name="_Toc483655576"/>
       <w:r>
         <w:t xml:space="preserve">Gambar </w:t>
       </w:r>
-      <w:r>
-        <w:fldChar w:fldCharType="begin"/>
-      </w:r>
-      <w:r>
-        <w:instrText xml:space="preserve"> SEQ Gambar \* ARABIC </w:instrText>
-      </w:r>
-      <w:r>
-        <w:fldChar w:fldCharType="separate"/>
-      </w:r>
-      <w:r>
-        <w:rPr>
-          <w:noProof/>
-        </w:rPr>
-        <w:t>4</w:t>
-      </w:r>
-      <w:r>
-        <w:rPr>
-          <w:noProof/>
-        </w:rPr>
-        <w:fldChar w:fldCharType="end"/>
-      </w:r>
+      <w:fldSimple w:instr=" SEQ Gambar \* ARABIC ">
+        <w:r>
+          <w:rPr>
+            <w:noProof/>
+          </w:rPr>
+          <w:t>4</w:t>
+        </w:r>
+      </w:fldSimple>
       <w:r>
         <w:t xml:space="preserve"> </w:t>
       </w:r>
       <w:r>
-        <w:t>Confirmation Delete Banner Category</w:t>
+        <w:t xml:space="preserve">Banner Category </w:t>
+      </w:r>
+      <w:r>
+        <w:t>Delete</w:t>
+      </w:r>
+      <w:r>
+        <w:t xml:space="preserve"> </w:t>
+      </w:r>
+      <w:r>
+        <w:t>Confirmation</w:t>
       </w:r>
       <w:bookmarkEnd w:id="25"/>
-      <w:r>
-        <w:t xml:space="preserve"> </w:t>
-      </w:r>
     </w:p>
     <w:p>
       <w:pPr>
@@ -5499,47 +5501,34 @@
         <w:pStyle w:val="Caption"/>
         <w:keepNext/>
       </w:pPr>
-      <w:bookmarkStart w:id="26" w:name="_Toc483437063"/>
+      <w:bookmarkStart w:id="26" w:name="_Toc483655570"/>
       <w:r>
         <w:t xml:space="preserve">Table </w:t>
       </w:r>
-      <w:r>
-        <w:fldChar w:fldCharType="begin"/>
-      </w:r>
-      <w:r>
-        <w:instrText xml:space="preserve"> SEQ Table \* ARABIC </w:instrText>
-      </w:r>
-      <w:r>
-        <w:fldChar w:fldCharType="separate"/>
-      </w:r>
-      <w:r>
-        <w:rPr>
-          <w:noProof/>
-        </w:rPr>
-        <w:t>5</w:t>
-      </w:r>
-      <w:r>
-        <w:rPr>
-          <w:noProof/>
-        </w:rPr>
-        <w:fldChar w:fldCharType="end"/>
-      </w:r>
+      <w:fldSimple w:instr=" SEQ Table \* ARABIC ">
+        <w:r>
+          <w:rPr>
+            <w:noProof/>
+          </w:rPr>
+          <w:t>5</w:t>
+        </w:r>
+      </w:fldSimple>
       <w:r>
         <w:t xml:space="preserve"> </w:t>
       </w:r>
       <w:r>
-        <w:t>Input Form</w:t>
+        <w:t xml:space="preserve">Input </w:t>
+      </w:r>
+      <w:r>
+        <w:t>Banner Category</w:t>
       </w:r>
       <w:r>
         <w:t xml:space="preserve"> </w:t>
       </w:r>
       <w:r>
-        <w:t>Banner Category</w:t>
+        <w:t>Form</w:t>
       </w:r>
       <w:bookmarkEnd w:id="26"/>
-      <w:r>
-        <w:t xml:space="preserve"> </w:t>
-      </w:r>
     </w:p>
     <w:tbl>
       <w:tblPr>
@@ -5875,36 +5864,26 @@
         <w:pStyle w:val="Caption"/>
         <w:jc w:val="center"/>
       </w:pPr>
-      <w:bookmarkStart w:id="27" w:name="_Toc483437070"/>
+      <w:bookmarkStart w:id="27" w:name="_Toc483655577"/>
       <w:r>
         <w:t xml:space="preserve">Gambar </w:t>
       </w:r>
-      <w:r>
-        <w:fldChar w:fldCharType="begin"/>
-      </w:r>
-      <w:r>
-        <w:instrText xml:space="preserve"> SEQ Gambar \* ARABIC </w:instrText>
-      </w:r>
-      <w:r>
-        <w:fldChar w:fldCharType="separate"/>
-      </w:r>
-      <w:r>
-        <w:rPr>
-          <w:noProof/>
-        </w:rPr>
-        <w:t>5</w:t>
-      </w:r>
-      <w:r>
-        <w:rPr>
-          <w:noProof/>
-        </w:rPr>
-        <w:fldChar w:fldCharType="end"/>
-      </w:r>
+      <w:fldSimple w:instr=" SEQ Gambar \* ARABIC ">
+        <w:r>
+          <w:rPr>
+            <w:noProof/>
+          </w:rPr>
+          <w:t>5</w:t>
+        </w:r>
+      </w:fldSimple>
       <w:r>
         <w:t xml:space="preserve"> </w:t>
       </w:r>
       <w:r>
-        <w:t>Form Create and Update Banner Category</w:t>
+        <w:t>Banner Category</w:t>
+      </w:r>
+      <w:r>
+        <w:t xml:space="preserve"> Form</w:t>
       </w:r>
       <w:bookmarkEnd w:id="27"/>
     </w:p>
@@ -5913,7 +5892,7 @@
         <w:pStyle w:val="Heading3"/>
       </w:pPr>
       <w:bookmarkStart w:id="28" w:name="_Toc483341657"/>
-      <w:bookmarkStart w:id="29" w:name="_Toc483437056"/>
+      <w:bookmarkStart w:id="29" w:name="_Toc483655593"/>
       <w:r>
         <w:t>Views</w:t>
       </w:r>
@@ -5992,34 +5971,30 @@
         <w:pStyle w:val="Caption"/>
         <w:keepNext/>
       </w:pPr>
-      <w:bookmarkStart w:id="30" w:name="_Toc483437064"/>
+      <w:bookmarkStart w:id="30" w:name="_Toc483655571"/>
       <w:r>
         <w:lastRenderedPageBreak/>
         <w:t xml:space="preserve">Table </w:t>
       </w:r>
-      <w:r>
-        <w:fldChar w:fldCharType="begin"/>
-      </w:r>
-      <w:r>
-        <w:instrText xml:space="preserve"> SEQ Table \* ARABIC </w:instrText>
-      </w:r>
-      <w:r>
-        <w:fldChar w:fldCharType="separate"/>
-      </w:r>
-      <w:r>
-        <w:rPr>
-          <w:noProof/>
-        </w:rPr>
-        <w:t>6</w:t>
-      </w:r>
-      <w:r>
-        <w:rPr>
-          <w:noProof/>
-        </w:rPr>
-        <w:fldChar w:fldCharType="end"/>
-      </w:r>
-      <w:r>
-        <w:t xml:space="preserve"> History Views</w:t>
+      <w:fldSimple w:instr=" SEQ Table \* ARABIC ">
+        <w:r>
+          <w:rPr>
+            <w:noProof/>
+          </w:rPr>
+          <w:t>6</w:t>
+        </w:r>
+      </w:fldSimple>
+      <w:r>
+        <w:t xml:space="preserve"> </w:t>
+      </w:r>
+      <w:r>
+        <w:t xml:space="preserve">Banner </w:t>
+      </w:r>
+      <w:r>
+        <w:t xml:space="preserve">History </w:t>
+      </w:r>
+      <w:r>
+        <w:t>Views</w:t>
       </w:r>
       <w:bookmarkEnd w:id="30"/>
     </w:p>
@@ -6352,7 +6327,16 @@
               <w:spacing w:line="240" w:lineRule="auto"/>
             </w:pPr>
             <w:r>
-              <w:t xml:space="preserve">Terdapat 2 (dua) </w:t>
+              <w:t>Terdapat 1</w:t>
+            </w:r>
+            <w:r>
+              <w:t xml:space="preserve"> (</w:t>
+            </w:r>
+            <w:r>
+              <w:t>satu</w:t>
+            </w:r>
+            <w:r>
+              <w:t xml:space="preserve">) </w:t>
             </w:r>
             <w:r>
               <w:t>piihan</w:t>
@@ -6365,15 +6349,6 @@
             </w:r>
             <w:r>
               <w:t xml:space="preserve">banner ini yaitu </w:t>
-            </w:r>
-            <w:r>
-              <w:rPr>
-                <w:i/>
-              </w:rPr>
-              <w:t>View</w:t>
-            </w:r>
-            <w:r>
-              <w:t xml:space="preserve"> dan </w:t>
             </w:r>
             <w:r>
               <w:rPr>
@@ -6417,8 +6392,8 @@
         <w:lastRenderedPageBreak/>
         <w:drawing>
           <wp:inline distT="0" distB="0" distL="0" distR="0">
-            <wp:extent cx="4177030" cy="2669854"/>
-            <wp:effectExtent l="0" t="0" r="0" b="0"/>
+            <wp:extent cx="4128237" cy="3037031"/>
+            <wp:effectExtent l="0" t="0" r="5715" b="0"/>
             <wp:docPr id="4" name="Picture 4"/>
             <wp:cNvGraphicFramePr>
               <a:graphicFrameLocks xmlns:a="http://schemas.openxmlformats.org/drawingml/2006/main" noChangeAspect="1"/>
@@ -6445,7 +6420,7 @@
                   <pic:spPr>
                     <a:xfrm>
                       <a:off x="0" y="0"/>
-                      <a:ext cx="4177030" cy="2669854"/>
+                      <a:ext cx="4138965" cy="3044923"/>
                     </a:xfrm>
                     <a:prstGeom prst="rect">
                       <a:avLst/>
@@ -6463,70 +6438,145 @@
         <w:pStyle w:val="Caption"/>
         <w:jc w:val="center"/>
       </w:pPr>
-      <w:bookmarkStart w:id="31" w:name="_Toc483437071"/>
+      <w:bookmarkStart w:id="31" w:name="_Toc483655578"/>
       <w:r>
         <w:t xml:space="preserve">Gambar </w:t>
       </w:r>
-      <w:r>
-        <w:fldChar w:fldCharType="begin"/>
-      </w:r>
-      <w:r>
-        <w:instrText xml:space="preserve"> SEQ Gambar \* ARABIC </w:instrText>
-      </w:r>
-      <w:r>
-        <w:fldChar w:fldCharType="separate"/>
-      </w:r>
+      <w:fldSimple w:instr=" SEQ Gambar \* ARABIC ">
+        <w:r>
+          <w:rPr>
+            <w:noProof/>
+          </w:rPr>
+          <w:t>6</w:t>
+        </w:r>
+      </w:fldSimple>
+      <w:r>
+        <w:t xml:space="preserve"> Banner</w:t>
+      </w:r>
+      <w:r>
+        <w:t xml:space="preserve"> </w:t>
+      </w:r>
+      <w:r>
+        <w:t xml:space="preserve">History </w:t>
+      </w:r>
+      <w:r>
+        <w:t>Views</w:t>
+      </w:r>
+      <w:bookmarkEnd w:id="31"/>
+    </w:p>
+    <w:p>
+      <w:pPr>
+        <w:ind w:firstLine="709"/>
+      </w:pPr>
+      <w:bookmarkStart w:id="32" w:name="_Toc483341658"/>
+      <w:r>
+        <w:t>Pada fit</w:t>
+      </w:r>
+      <w:r>
+        <w:t xml:space="preserve">ur ini Anda dapat melihat data </w:t>
+      </w:r>
+      <w:r>
+        <w:t xml:space="preserve">sejarah tayang </w:t>
+      </w:r>
+      <w:r>
+        <w:t xml:space="preserve">banner </w:t>
+      </w:r>
+      <w:r>
+        <w:t xml:space="preserve">pada </w:t>
+      </w:r>
+      <w:r>
+        <w:t xml:space="preserve">aplikasi secara </w:t>
+      </w:r>
+      <w:r>
+        <w:t xml:space="preserve">lebih </w:t>
+      </w:r>
+      <w:r>
+        <w:t xml:space="preserve">detail. Anda dapat </w:t>
+      </w:r>
+      <w:r>
+        <w:t>menggunakan fungsi “</w:t>
+      </w:r>
+      <w:r>
+        <w:rPr>
+          <w:i/>
+        </w:rPr>
+        <w:t>View Banner Views Data</w:t>
+      </w:r>
+      <w:r>
+        <w:t xml:space="preserve">” pada </w:t>
+      </w:r>
+      <w:r>
+        <w:rPr>
+          <w:i/>
+        </w:rPr>
+        <w:t>content menu</w:t>
+      </w:r>
+      <w:r>
+        <w:t xml:space="preserve"> untuk dapat melihat seluruh data sejarah tayang banner. Anda juga dapat melihat data sejarah tayang banner secara lebih spesifik yaitu berdasarkan banner yang tayang dan pengunjung</w:t>
+      </w:r>
+      <w:r>
+        <w:t xml:space="preserve"> aplikasi</w:t>
+      </w:r>
+      <w:r>
+        <w:t xml:space="preserve"> dengan </w:t>
+      </w:r>
+      <w:r>
+        <w:t xml:space="preserve">mengklik jumlah </w:t>
+      </w:r>
+      <w:r>
+        <w:t xml:space="preserve">tayang yang terletak pada kolom </w:t>
+      </w:r>
+      <w:r>
+        <w:rPr>
+          <w:i/>
+        </w:rPr>
+        <w:t>views</w:t>
+      </w:r>
+      <w:r>
+        <w:t>.</w:t>
+      </w:r>
+    </w:p>
+    <w:p>
+      <w:pPr>
+        <w:ind w:firstLine="709"/>
+      </w:pPr>
+      <w:r>
+        <w:t xml:space="preserve">Tampilan </w:t>
+      </w:r>
+      <w:r>
+        <w:t xml:space="preserve">tabel seluruh </w:t>
+      </w:r>
+      <w:r>
+        <w:t xml:space="preserve">data </w:t>
+      </w:r>
+      <w:r>
+        <w:t xml:space="preserve">sejarah tayang banner </w:t>
+      </w:r>
+      <w:r>
+        <w:t xml:space="preserve">dapat </w:t>
+      </w:r>
+      <w:r>
+        <w:t xml:space="preserve">Anda </w:t>
+      </w:r>
+      <w:r>
+        <w:t>dilihat pada gambar dibawah ini:</w:t>
+      </w:r>
+    </w:p>
+    <w:p>
+      <w:pPr>
+        <w:keepNext/>
+        <w:jc w:val="center"/>
+      </w:pPr>
       <w:r>
         <w:rPr>
           <w:noProof/>
         </w:rPr>
-        <w:t>6</w:t>
-      </w:r>
-      <w:r>
-        <w:rPr>
-          <w:noProof/>
-        </w:rPr>
-        <w:fldChar w:fldCharType="end"/>
-      </w:r>
-      <w:r>
-        <w:t xml:space="preserve"> History View Banner</w:t>
-      </w:r>
-      <w:bookmarkEnd w:id="31"/>
-    </w:p>
-    <w:p>
-      <w:pPr>
-        <w:ind w:firstLine="709"/>
-      </w:pPr>
-      <w:bookmarkStart w:id="32" w:name="_Toc483341658"/>
-      <w:r>
-        <w:t xml:space="preserve">Tampilan </w:t>
-      </w:r>
-      <w:r>
-        <w:t>detail</w:t>
-      </w:r>
-      <w:r>
-        <w:t xml:space="preserve"> </w:t>
-      </w:r>
-      <w:r>
-        <w:t xml:space="preserve">sejarah tanyang banner pada aplikasi </w:t>
-      </w:r>
-      <w:r>
-        <w:t>dapat dilihat pada gambar dibawah ini:</w:t>
-      </w:r>
-    </w:p>
-    <w:p>
-      <w:pPr>
-        <w:keepNext/>
-      </w:pPr>
-      <w:r>
-        <w:rPr>
-          <w:noProof/>
-        </w:rPr>
+        <w:lastRenderedPageBreak/>
         <w:drawing>
           <wp:inline distT="0" distB="0" distL="0" distR="0">
-            <wp:extent cx="4179190" cy="2655014"/>
-            <wp:effectExtent l="0" t="0" r="0" b="0"/>
-            <wp:docPr id="7" name="Picture 7"/>
+            <wp:extent cx="4168552" cy="3325091"/>
+            <wp:effectExtent l="0" t="0" r="3810" b="8890"/>
+            <wp:docPr id="8" name="Picture 8"/>
             <wp:cNvGraphicFramePr>
               <a:graphicFrameLocks xmlns:a="http://schemas.openxmlformats.org/drawingml/2006/main" noChangeAspect="1"/>
             </wp:cNvGraphicFramePr>
@@ -6534,7 +6584,7 @@
               <a:graphicData uri="http://schemas.openxmlformats.org/drawingml/2006/picture">
                 <pic:pic xmlns:pic="http://schemas.openxmlformats.org/drawingml/2006/picture">
                   <pic:nvPicPr>
-                    <pic:cNvPr id="7" name="banner_view_detail.png"/>
+                    <pic:cNvPr id="8" name="banner_view_data.png"/>
                     <pic:cNvPicPr/>
                   </pic:nvPicPr>
                   <pic:blipFill>
@@ -6552,7 +6602,7 @@
                   <pic:spPr>
                     <a:xfrm>
                       <a:off x="0" y="0"/>
-                      <a:ext cx="4179190" cy="2655014"/>
+                      <a:ext cx="4177924" cy="3332567"/>
                     </a:xfrm>
                     <a:prstGeom prst="rect">
                       <a:avLst/>
@@ -6569,143 +6619,76 @@
       <w:pPr>
         <w:pStyle w:val="Caption"/>
         <w:jc w:val="center"/>
-      </w:pPr>
-      <w:bookmarkStart w:id="33" w:name="_Toc483437072"/>
+        <w:rPr>
+          <w:noProof/>
+        </w:rPr>
+      </w:pPr>
+      <w:bookmarkStart w:id="33" w:name="_Toc483655579"/>
       <w:r>
         <w:t xml:space="preserve">Gambar </w:t>
       </w:r>
-      <w:r>
-        <w:fldChar w:fldCharType="begin"/>
-      </w:r>
-      <w:r>
-        <w:instrText xml:space="preserve"> SEQ Gambar \* ARABIC </w:instrText>
-      </w:r>
-      <w:r>
-        <w:fldChar w:fldCharType="separate"/>
-      </w:r>
+      <w:fldSimple w:instr=" SEQ Gambar \* ARABIC ">
+        <w:r>
+          <w:rPr>
+            <w:noProof/>
+          </w:rPr>
+          <w:t>7</w:t>
+        </w:r>
+      </w:fldSimple>
       <w:r>
         <w:rPr>
           <w:noProof/>
         </w:rPr>
-        <w:t>7</w:t>
+        <w:t xml:space="preserve"> Banner</w:t>
       </w:r>
       <w:r>
         <w:rPr>
           <w:noProof/>
         </w:rPr>
-        <w:fldChar w:fldCharType="end"/>
+        <w:t xml:space="preserve"> </w:t>
       </w:r>
       <w:r>
         <w:rPr>
           <w:noProof/>
         </w:rPr>
-        <w:t xml:space="preserve"> </w:t>
+        <w:t xml:space="preserve">View </w:t>
       </w:r>
       <w:r>
         <w:rPr>
           <w:noProof/>
         </w:rPr>
-        <w:t xml:space="preserve">Detail </w:t>
-      </w:r>
+        <w:t>Data</w:t>
+      </w:r>
+      <w:bookmarkEnd w:id="33"/>
+    </w:p>
+    <w:p>
+      <w:pPr>
+        <w:ind w:firstLine="709"/>
+      </w:pPr>
+      <w:r>
+        <w:t xml:space="preserve">Tampilan tabel data sejarah tayang banner secara spesifik </w:t>
+      </w:r>
+      <w:r>
+        <w:t>ber</w:t>
+      </w:r>
+      <w:r>
+        <w:t>berdasarkan banner yang tayang dan pengunjung aplikasi dapat Anda lihat pada gambar dibawah ini:</w:t>
+      </w:r>
+    </w:p>
+    <w:p>
+      <w:pPr>
+        <w:keepNext/>
+      </w:pPr>
       <w:r>
         <w:rPr>
           <w:noProof/>
         </w:rPr>
-        <w:t xml:space="preserve">History </w:t>
-      </w:r>
-      <w:r>
-        <w:rPr>
-          <w:noProof/>
-        </w:rPr>
-        <w:t xml:space="preserve">View </w:t>
-      </w:r>
-      <w:r>
-        <w:rPr>
-          <w:noProof/>
-        </w:rPr>
-        <w:t>Banner</w:t>
-      </w:r>
-      <w:bookmarkEnd w:id="33"/>
-      <w:r>
-        <w:rPr>
-          <w:noProof/>
-        </w:rPr>
-        <w:t xml:space="preserve"> </w:t>
-      </w:r>
-    </w:p>
-    <w:p/>
-    <w:p>
-      <w:pPr>
-        <w:ind w:firstLine="709"/>
-      </w:pPr>
-      <w:r>
-        <w:t xml:space="preserve">Pada firur ini Anda juga dapat melihat data </w:t>
-      </w:r>
-      <w:r>
-        <w:t xml:space="preserve">sejarah tayang </w:t>
-      </w:r>
-      <w:r>
-        <w:t xml:space="preserve">banner </w:t>
-      </w:r>
-      <w:r>
-        <w:t xml:space="preserve">pada </w:t>
-      </w:r>
-      <w:r>
-        <w:t xml:space="preserve">aplikasi secara </w:t>
-      </w:r>
-      <w:r>
-        <w:t xml:space="preserve">lebih </w:t>
-      </w:r>
-      <w:r>
-        <w:t xml:space="preserve">detail. Anda dapat mengklik jumlah </w:t>
-      </w:r>
-      <w:r>
-        <w:t xml:space="preserve">tayang yang terletak pada kolom </w:t>
-      </w:r>
-      <w:r>
-        <w:rPr>
-          <w:i/>
-        </w:rPr>
-        <w:t>views</w:t>
-      </w:r>
-      <w:r>
-        <w:t xml:space="preserve"> untuk melihat data sejarah tayang secara detail</w:t>
-      </w:r>
-      <w:r>
-        <w:t>.</w:t>
-      </w:r>
-    </w:p>
-    <w:p>
-      <w:pPr>
-        <w:ind w:firstLine="709"/>
-      </w:pPr>
-      <w:r>
-        <w:t xml:space="preserve">Tampilan </w:t>
-      </w:r>
-      <w:r>
-        <w:t xml:space="preserve">data </w:t>
-      </w:r>
-      <w:r>
-        <w:t xml:space="preserve">sejarah tayang banner secara detail </w:t>
-      </w:r>
-      <w:r>
-        <w:t>dapat dilihat pada gambar dibawah ini:</w:t>
-      </w:r>
-    </w:p>
-    <w:p>
-      <w:pPr>
-        <w:keepNext/>
-        <w:jc w:val="center"/>
-      </w:pPr>
-      <w:r>
-        <w:rPr>
-          <w:noProof/>
-        </w:rPr>
+        <w:lastRenderedPageBreak/>
         <w:drawing>
           <wp:inline distT="0" distB="0" distL="0" distR="0">
-            <wp:extent cx="4177030" cy="1929130"/>
-            <wp:effectExtent l="0" t="0" r="0" b="0"/>
-            <wp:docPr id="8" name="Picture 8"/>
+            <wp:extent cx="4177030" cy="3502660"/>
+            <wp:effectExtent l="0" t="0" r="0" b="2540"/>
+            <wp:docPr id="7" name="Picture 7"/>
             <wp:cNvGraphicFramePr>
               <a:graphicFrameLocks xmlns:a="http://schemas.openxmlformats.org/drawingml/2006/main" noChangeAspect="1"/>
             </wp:cNvGraphicFramePr>
@@ -6713,7 +6696,7 @@
               <a:graphicData uri="http://schemas.openxmlformats.org/drawingml/2006/picture">
                 <pic:pic xmlns:pic="http://schemas.openxmlformats.org/drawingml/2006/picture">
                   <pic:nvPicPr>
-                    <pic:cNvPr id="8" name="banner_view_data.png"/>
+                    <pic:cNvPr id="7" name="view_data_detail.png"/>
                     <pic:cNvPicPr/>
                   </pic:nvPicPr>
                   <pic:blipFill>
@@ -6731,7 +6714,7 @@
                   <pic:spPr>
                     <a:xfrm>
                       <a:off x="0" y="0"/>
-                      <a:ext cx="4177030" cy="1929130"/>
+                      <a:ext cx="4177030" cy="3502660"/>
                     </a:xfrm>
                     <a:prstGeom prst="rect">
                       <a:avLst/>
@@ -6749,48 +6732,29 @@
         <w:pStyle w:val="Caption"/>
         <w:jc w:val="center"/>
       </w:pPr>
-      <w:bookmarkStart w:id="34" w:name="_Toc483437073"/>
+      <w:bookmarkStart w:id="34" w:name="_Toc483655580"/>
       <w:r>
         <w:t xml:space="preserve">Gambar </w:t>
       </w:r>
-      <w:r>
-        <w:fldChar w:fldCharType="begin"/>
-      </w:r>
-      <w:r>
-        <w:instrText xml:space="preserve"> SEQ Gambar \* ARABIC </w:instrText>
-      </w:r>
-      <w:r>
-        <w:fldChar w:fldCharType="separate"/>
-      </w:r>
-      <w:r>
-        <w:rPr>
-          <w:noProof/>
-        </w:rPr>
-        <w:t>8</w:t>
-      </w:r>
-      <w:r>
-        <w:rPr>
-          <w:noProof/>
-        </w:rPr>
-        <w:fldChar w:fldCharType="end"/>
-      </w:r>
-      <w:r>
-        <w:rPr>
-          <w:noProof/>
-        </w:rPr>
+      <w:fldSimple w:instr=" SEQ Gambar \* ARABIC ">
+        <w:r>
+          <w:rPr>
+            <w:noProof/>
+          </w:rPr>
+          <w:t>8</w:t>
+        </w:r>
+      </w:fldSimple>
+      <w:r>
         <w:t xml:space="preserve"> </w:t>
       </w:r>
       <w:r>
-        <w:rPr>
-          <w:noProof/>
-        </w:rPr>
-        <w:t xml:space="preserve">Data </w:t>
-      </w:r>
-      <w:r>
-        <w:rPr>
-          <w:noProof/>
-        </w:rPr>
-        <w:t>History View Banner</w:t>
+        <w:t xml:space="preserve">Banner View </w:t>
+      </w:r>
+      <w:r>
+        <w:t xml:space="preserve">Spesifik </w:t>
+      </w:r>
+      <w:r>
+        <w:t>Data</w:t>
       </w:r>
       <w:bookmarkEnd w:id="34"/>
     </w:p>
@@ -6798,7 +6762,7 @@
       <w:pPr>
         <w:pStyle w:val="Heading3"/>
       </w:pPr>
-      <w:bookmarkStart w:id="35" w:name="_Toc483437057"/>
+      <w:bookmarkStart w:id="35" w:name="_Toc483655594"/>
       <w:r>
         <w:t>Clicks</w:t>
       </w:r>
@@ -6842,7 +6806,13 @@
         <w:t xml:space="preserve">Data yang dapat Anda dilihat pada tabel </w:t>
       </w:r>
       <w:r>
-        <w:t>daftar klik banner</w:t>
+        <w:t xml:space="preserve">daftar klik </w:t>
+      </w:r>
+      <w:r>
+        <w:t xml:space="preserve">pada </w:t>
+      </w:r>
+      <w:r>
+        <w:t>banner</w:t>
       </w:r>
       <w:r>
         <w:t xml:space="preserve"> yang dilakukan oleh pengguna pada banner yang tayang</w:t>
@@ -6856,33 +6826,26 @@
         <w:pStyle w:val="Caption"/>
         <w:keepNext/>
       </w:pPr>
-      <w:bookmarkStart w:id="36" w:name="_Toc483437065"/>
+      <w:bookmarkStart w:id="36" w:name="_Toc483655572"/>
       <w:r>
         <w:t xml:space="preserve">Table </w:t>
       </w:r>
-      <w:r>
-        <w:fldChar w:fldCharType="begin"/>
-      </w:r>
-      <w:r>
-        <w:instrText xml:space="preserve"> SEQ Table \* ARABIC </w:instrText>
-      </w:r>
-      <w:r>
-        <w:fldChar w:fldCharType="separate"/>
-      </w:r>
-      <w:r>
-        <w:rPr>
-          <w:noProof/>
-        </w:rPr>
-        <w:t>7</w:t>
-      </w:r>
-      <w:r>
-        <w:rPr>
-          <w:noProof/>
-        </w:rPr>
-        <w:fldChar w:fldCharType="end"/>
-      </w:r>
-      <w:r>
-        <w:t xml:space="preserve"> History Clicks</w:t>
+      <w:fldSimple w:instr=" SEQ Table \* ARABIC ">
+        <w:r>
+          <w:rPr>
+            <w:noProof/>
+          </w:rPr>
+          <w:t>7</w:t>
+        </w:r>
+      </w:fldSimple>
+      <w:r>
+        <w:t xml:space="preserve"> </w:t>
+      </w:r>
+      <w:r>
+        <w:t xml:space="preserve">Banner History </w:t>
+      </w:r>
+      <w:r>
+        <w:t>Clicks</w:t>
       </w:r>
       <w:bookmarkEnd w:id="36"/>
     </w:p>
@@ -7010,6 +6973,7 @@
               <w:rPr>
                 <w:i/>
               </w:rPr>
+              <w:lastRenderedPageBreak/>
               <w:t>Banner</w:t>
             </w:r>
           </w:p>
@@ -7047,7 +7011,6 @@
               <w:rPr>
                 <w:i/>
               </w:rPr>
-              <w:lastRenderedPageBreak/>
               <w:t>Users</w:t>
             </w:r>
           </w:p>
@@ -7270,22 +7233,22 @@
               <w:spacing w:line="240" w:lineRule="auto"/>
             </w:pPr>
             <w:r>
-              <w:t xml:space="preserve">Terdapat 2 (dua) piihan yang dapat Anda gunakan pada tabel kelola </w:t>
+              <w:t>Terdapat 1</w:t>
+            </w:r>
+            <w:r>
+              <w:t xml:space="preserve"> (</w:t>
+            </w:r>
+            <w:r>
+              <w:t>satu</w:t>
+            </w:r>
+            <w:r>
+              <w:t xml:space="preserve">) piihan yang dapat Anda gunakan pada tabel </w:t>
             </w:r>
             <w:r>
               <w:t>data klik banner oleh pengunjung</w:t>
             </w:r>
             <w:r>
               <w:t xml:space="preserve"> yaitu </w:t>
-            </w:r>
-            <w:r>
-              <w:rPr>
-                <w:i/>
-              </w:rPr>
-              <w:t>View</w:t>
-            </w:r>
-            <w:r>
-              <w:t xml:space="preserve"> dan </w:t>
             </w:r>
             <w:r>
               <w:rPr>
@@ -7309,19 +7272,19 @@
         <w:t xml:space="preserve">Tampilan tabel </w:t>
       </w:r>
       <w:r>
+        <w:t>daftar</w:t>
+      </w:r>
+      <w:r>
         <w:rPr>
           <w:i/>
         </w:rPr>
-        <w:t>history click</w:t>
-      </w:r>
-      <w:r>
-        <w:rPr>
-          <w:i/>
-        </w:rPr>
-        <w:t>s</w:t>
-      </w:r>
-      <w:r>
-        <w:t xml:space="preserve"> banner dapat dilihat pada gambar dibawah ini:</w:t>
+        <w:t xml:space="preserve"> </w:t>
+      </w:r>
+      <w:r>
+        <w:t xml:space="preserve">klik pada banner oleh pengunjung aplikasi </w:t>
+      </w:r>
+      <w:r>
+        <w:t>dapat dilihat pada gambar dibawah ini:</w:t>
       </w:r>
     </w:p>
     <w:p>
@@ -7333,10 +7296,11 @@
         <w:rPr>
           <w:noProof/>
         </w:rPr>
+        <w:lastRenderedPageBreak/>
         <w:drawing>
           <wp:inline distT="0" distB="0" distL="0" distR="0">
-            <wp:extent cx="4177030" cy="2182887"/>
-            <wp:effectExtent l="0" t="0" r="0" b="8255"/>
+            <wp:extent cx="4140732" cy="2848864"/>
+            <wp:effectExtent l="0" t="0" r="0" b="8890"/>
             <wp:docPr id="5" name="Picture 5"/>
             <wp:cNvGraphicFramePr>
               <a:graphicFrameLocks xmlns:a="http://schemas.openxmlformats.org/drawingml/2006/main" noChangeAspect="1"/>
@@ -7349,7 +7313,7 @@
                     <pic:cNvPicPr/>
                   </pic:nvPicPr>
                   <pic:blipFill>
-                    <a:blip r:embed="rId16" cstate="print">
+                    <a:blip r:embed="rId16">
                       <a:extLst>
                         <a:ext uri="{28A0092B-C50C-407E-A947-70E740481C1C}">
                           <a14:useLocalDpi xmlns:a14="http://schemas.microsoft.com/office/drawing/2010/main" val="0"/>
@@ -7363,7 +7327,7 @@
                   <pic:spPr>
                     <a:xfrm>
                       <a:off x="0" y="0"/>
-                      <a:ext cx="4177030" cy="2182887"/>
+                      <a:ext cx="4157361" cy="2860305"/>
                     </a:xfrm>
                     <a:prstGeom prst="rect">
                       <a:avLst/>
@@ -7381,31 +7345,22 @@
         <w:pStyle w:val="Caption"/>
         <w:jc w:val="center"/>
       </w:pPr>
-      <w:bookmarkStart w:id="37" w:name="_Toc483437074"/>
+      <w:bookmarkStart w:id="37" w:name="_Toc483655581"/>
       <w:r>
         <w:t xml:space="preserve">Gambar </w:t>
       </w:r>
-      <w:r>
-        <w:fldChar w:fldCharType="begin"/>
-      </w:r>
-      <w:r>
-        <w:instrText xml:space="preserve"> SEQ Gambar \* ARABIC </w:instrText>
-      </w:r>
-      <w:r>
-        <w:fldChar w:fldCharType="separate"/>
-      </w:r>
-      <w:r>
-        <w:rPr>
-          <w:noProof/>
-        </w:rPr>
-        <w:t>9</w:t>
-      </w:r>
-      <w:r>
-        <w:rPr>
-          <w:noProof/>
-        </w:rPr>
-        <w:fldChar w:fldCharType="end"/>
-      </w:r>
+      <w:fldSimple w:instr=" SEQ Gambar \* ARABIC ">
+        <w:r>
+          <w:rPr>
+            <w:noProof/>
+          </w:rPr>
+          <w:t>9</w:t>
+        </w:r>
+      </w:fldSimple>
+      <w:r>
+        <w:t xml:space="preserve"> Banner</w:t>
+      </w:r>
+      <w:bookmarkStart w:id="38" w:name="_Toc483341659"/>
       <w:r>
         <w:t xml:space="preserve"> </w:t>
       </w:r>
@@ -7413,9 +7368,8 @@
         <w:t xml:space="preserve">History </w:t>
       </w:r>
       <w:r>
-        <w:t>Click Banner</w:t>
-      </w:r>
-      <w:bookmarkStart w:id="38" w:name="_Toc483341659"/>
+        <w:t>Clicks</w:t>
+      </w:r>
       <w:bookmarkEnd w:id="37"/>
     </w:p>
     <w:p>
@@ -7423,7 +7377,6 @@
         <w:ind w:firstLine="709"/>
       </w:pPr>
       <w:r>
-        <w:lastRenderedPageBreak/>
         <w:t xml:space="preserve">Sama seperti fitur </w:t>
       </w:r>
       <w:r>
@@ -7439,7 +7392,51 @@
         <w:t xml:space="preserve">klik yang dilakukan oleh pengunjung terhadap banner yang tayang </w:t>
       </w:r>
       <w:r>
-        <w:t xml:space="preserve">secara lebih detail. Anda dapat mengklik jumlah </w:t>
+        <w:t xml:space="preserve">secara </w:t>
+      </w:r>
+      <w:r>
+        <w:t>menyeluruh ataupun secara spesifik berdasarkan banner dan pengunjung aplikasi</w:t>
+      </w:r>
+      <w:r>
+        <w:t xml:space="preserve">. </w:t>
+      </w:r>
+    </w:p>
+    <w:p>
+      <w:pPr>
+        <w:ind w:firstLine="709"/>
+      </w:pPr>
+      <w:r>
+        <w:t>Anda dapat menggunakan fungsi “</w:t>
+      </w:r>
+      <w:r>
+        <w:rPr>
+          <w:i/>
+        </w:rPr>
+        <w:t>View Banner Clicks Data</w:t>
+      </w:r>
+      <w:r>
+        <w:t>” pada</w:t>
+      </w:r>
+      <w:r>
+        <w:rPr>
+          <w:i/>
+        </w:rPr>
+        <w:t xml:space="preserve"> content menu</w:t>
+      </w:r>
+      <w:r>
+        <w:t xml:space="preserve"> untuk dapat melihat seluruh data</w:t>
+      </w:r>
+      <w:r>
+        <w:t xml:space="preserve"> klik yang dilakukan oleh pengunjung terhadap banner yang tayang pada aplikasi</w:t>
+      </w:r>
+      <w:r>
+        <w:t xml:space="preserve">. Anda juga dapat melihat data </w:t>
+      </w:r>
+      <w:r>
+        <w:t>daftar klik pada banner</w:t>
+      </w:r>
+      <w:r>
+        <w:t xml:space="preserve"> secara lebih spesifik yaitu berdasarkan banner dan pengunjung aplikasi dengan mengklik jumlah </w:t>
       </w:r>
       <w:r>
         <w:t>klik</w:t>
@@ -7454,16 +7451,7 @@
         <w:t>clicks</w:t>
       </w:r>
       <w:r>
-        <w:t xml:space="preserve"> </w:t>
-      </w:r>
-      <w:r>
-        <w:t xml:space="preserve">untuk melihat data </w:t>
-      </w:r>
-      <w:r>
-        <w:t xml:space="preserve">klik </w:t>
-      </w:r>
-      <w:r>
-        <w:t>secara detail.</w:t>
+        <w:t>.</w:t>
       </w:r>
     </w:p>
     <w:p>
@@ -7471,13 +7459,28 @@
         <w:ind w:firstLine="709"/>
       </w:pPr>
       <w:r>
-        <w:t xml:space="preserve">Tampilan data </w:t>
-      </w:r>
-      <w:r>
-        <w:t xml:space="preserve">klik banner yang tayang </w:t>
-      </w:r>
-      <w:r>
-        <w:t>secara detail dapat dilihat pada gambar dibawah ini:</w:t>
+        <w:t xml:space="preserve">Tampilan </w:t>
+      </w:r>
+      <w:r>
+        <w:t xml:space="preserve">tabel seluruh </w:t>
+      </w:r>
+      <w:r>
+        <w:t xml:space="preserve">data </w:t>
+      </w:r>
+      <w:r>
+        <w:t>klik</w:t>
+      </w:r>
+      <w:r>
+        <w:t xml:space="preserve"> pada</w:t>
+      </w:r>
+      <w:r>
+        <w:t xml:space="preserve"> banner </w:t>
+      </w:r>
+      <w:r>
+        <w:t xml:space="preserve">oleh pengunjung aplikasi dapat </w:t>
+      </w:r>
+      <w:r>
+        <w:t>dilihat pada gambar dibawah ini:</w:t>
       </w:r>
     </w:p>
     <w:p>
@@ -7489,9 +7492,10 @@
         <w:rPr>
           <w:noProof/>
         </w:rPr>
+        <w:lastRenderedPageBreak/>
         <w:drawing>
           <wp:inline distT="0" distB="0" distL="0" distR="0">
-            <wp:extent cx="4177030" cy="2289810"/>
+            <wp:extent cx="4133952" cy="2424022"/>
             <wp:effectExtent l="0" t="0" r="0" b="0"/>
             <wp:docPr id="9" name="Picture 9"/>
             <wp:cNvGraphicFramePr>
@@ -7519,7 +7523,7 @@
                   <pic:spPr>
                     <a:xfrm>
                       <a:off x="0" y="0"/>
-                      <a:ext cx="4177030" cy="2289810"/>
+                      <a:ext cx="4142565" cy="2429072"/>
                     </a:xfrm>
                     <a:prstGeom prst="rect">
                       <a:avLst/>
@@ -7537,50 +7541,133 @@
         <w:pStyle w:val="Caption"/>
         <w:jc w:val="center"/>
       </w:pPr>
-      <w:bookmarkStart w:id="39" w:name="_Toc483437075"/>
+      <w:bookmarkStart w:id="39" w:name="_Toc483655582"/>
       <w:r>
         <w:t xml:space="preserve">Gambar </w:t>
       </w:r>
-      <w:r>
-        <w:fldChar w:fldCharType="begin"/>
-      </w:r>
-      <w:r>
-        <w:instrText xml:space="preserve"> SEQ Gambar \* ARABIC </w:instrText>
-      </w:r>
-      <w:r>
-        <w:fldChar w:fldCharType="separate"/>
-      </w:r>
+      <w:fldSimple w:instr=" SEQ Gambar \* ARABIC ">
+        <w:r>
+          <w:rPr>
+            <w:noProof/>
+          </w:rPr>
+          <w:t>10</w:t>
+        </w:r>
+      </w:fldSimple>
+      <w:r>
+        <w:t xml:space="preserve"> Banner</w:t>
+      </w:r>
+      <w:r>
+        <w:t xml:space="preserve"> </w:t>
+      </w:r>
+      <w:r>
+        <w:t>Click Data</w:t>
+      </w:r>
+      <w:bookmarkEnd w:id="39"/>
+    </w:p>
+    <w:p>
+      <w:pPr>
+        <w:ind w:firstLine="709"/>
+      </w:pPr>
+      <w:r>
+        <w:t xml:space="preserve">Tampilan tabel data </w:t>
+      </w:r>
+      <w:r>
+        <w:t xml:space="preserve">klik pada banner </w:t>
+      </w:r>
+      <w:r>
+        <w:t>secara spesifik berberdasarkan banner yang tayang dan pengunjung aplikasi dapat Anda lihat pada gambar dibawah ini:</w:t>
+      </w:r>
+    </w:p>
+    <w:p>
+      <w:pPr>
+        <w:keepNext/>
+      </w:pPr>
       <w:r>
         <w:rPr>
           <w:noProof/>
         </w:rPr>
-        <w:t>10</w:t>
-      </w:r>
-      <w:r>
-        <w:rPr>
-          <w:noProof/>
-        </w:rPr>
-        <w:fldChar w:fldCharType="end"/>
-      </w:r>
-      <w:r>
-        <w:t xml:space="preserve"> Data History Click Banner</w:t>
-      </w:r>
-      <w:bookmarkEnd w:id="39"/>
+        <w:drawing>
+          <wp:inline distT="0" distB="0" distL="0" distR="0">
+            <wp:extent cx="4177030" cy="1177290"/>
+            <wp:effectExtent l="0" t="0" r="0" b="3810"/>
+            <wp:docPr id="10" name="Picture 10"/>
+            <wp:cNvGraphicFramePr>
+              <a:graphicFrameLocks xmlns:a="http://schemas.openxmlformats.org/drawingml/2006/main" noChangeAspect="1"/>
+            </wp:cNvGraphicFramePr>
+            <a:graphic xmlns:a="http://schemas.openxmlformats.org/drawingml/2006/main">
+              <a:graphicData uri="http://schemas.openxmlformats.org/drawingml/2006/picture">
+                <pic:pic xmlns:pic="http://schemas.openxmlformats.org/drawingml/2006/picture">
+                  <pic:nvPicPr>
+                    <pic:cNvPr id="10" name="click_data_detail.png"/>
+                    <pic:cNvPicPr/>
+                  </pic:nvPicPr>
+                  <pic:blipFill>
+                    <a:blip r:embed="rId18">
+                      <a:extLst>
+                        <a:ext uri="{28A0092B-C50C-407E-A947-70E740481C1C}">
+                          <a14:useLocalDpi xmlns:a14="http://schemas.microsoft.com/office/drawing/2010/main" val="0"/>
+                        </a:ext>
+                      </a:extLst>
+                    </a:blip>
+                    <a:stretch>
+                      <a:fillRect/>
+                    </a:stretch>
+                  </pic:blipFill>
+                  <pic:spPr>
+                    <a:xfrm>
+                      <a:off x="0" y="0"/>
+                      <a:ext cx="4177030" cy="1177290"/>
+                    </a:xfrm>
+                    <a:prstGeom prst="rect">
+                      <a:avLst/>
+                    </a:prstGeom>
+                  </pic:spPr>
+                </pic:pic>
+              </a:graphicData>
+            </a:graphic>
+          </wp:inline>
+        </w:drawing>
+      </w:r>
+    </w:p>
+    <w:p>
+      <w:pPr>
+        <w:pStyle w:val="Caption"/>
+        <w:jc w:val="center"/>
+      </w:pPr>
+      <w:bookmarkStart w:id="40" w:name="_Toc483655583"/>
+      <w:r>
+        <w:t xml:space="preserve">Gambar </w:t>
+      </w:r>
+      <w:fldSimple w:instr=" SEQ Gambar \* ARABIC ">
+        <w:r>
+          <w:rPr>
+            <w:noProof/>
+          </w:rPr>
+          <w:t>11</w:t>
+        </w:r>
+      </w:fldSimple>
+      <w:r>
+        <w:t xml:space="preserve"> Banner Click </w:t>
+      </w:r>
+      <w:r>
+        <w:t xml:space="preserve">Spesifik </w:t>
+      </w:r>
+      <w:r>
+        <w:t>Data</w:t>
+      </w:r>
+      <w:bookmarkEnd w:id="40"/>
     </w:p>
     <w:p>
       <w:pPr>
         <w:pStyle w:val="Heading2"/>
       </w:pPr>
-      <w:bookmarkStart w:id="40" w:name="_Toc483437058"/>
-      <w:r>
-        <w:t>Banner</w:t>
-      </w:r>
-      <w:r>
-        <w:t xml:space="preserve"> Settings</w:t>
-      </w:r>
-      <w:bookmarkEnd w:id="20"/>
+      <w:bookmarkStart w:id="41" w:name="_Toc483655595"/>
+      <w:r>
+        <w:t>Settings</w:t>
+      </w:r>
+      <w:bookmarkEnd w:id="19"/>
       <w:bookmarkEnd w:id="38"/>
-      <w:bookmarkEnd w:id="40"/>
+      <w:bookmarkEnd w:id="41"/>
     </w:p>
     <w:p>
       <w:pPr>
@@ -7659,13 +7746,38 @@
         <w:contextualSpacing w:val="0"/>
       </w:pPr>
       <w:r>
-        <w:t xml:space="preserve">Module ini dikembangkan menggunakan Ommu Platform. Input ini berisikan data license untuk dapat mengaktifkan module </w:t>
+        <w:lastRenderedPageBreak/>
+        <w:t xml:space="preserve">Module ini dikembangkan menggunakan Ommu Platform. </w:t>
+      </w:r>
+      <w:r>
+        <w:t xml:space="preserve">Input ini </w:t>
+      </w:r>
+      <w:proofErr w:type="gramStart"/>
+      <w:r>
+        <w:t>akan</w:t>
+      </w:r>
+      <w:proofErr w:type="gramEnd"/>
+      <w:r>
+        <w:t xml:space="preserve"> secara otomatis terisi dengan nomor lisensi module setalah anda melakukan install module/plugin</w:t>
+      </w:r>
+      <w:r>
+        <w:t>.</w:t>
+      </w:r>
+    </w:p>
+    <w:p>
+      <w:pPr>
+        <w:pStyle w:val="ListParagraph"/>
+        <w:ind w:left="284"/>
+        <w:contextualSpacing w:val="0"/>
+      </w:pPr>
+      <w:r>
+        <w:t xml:space="preserve">License dibutuhkan untuk dapat mengaktifkan module </w:t>
       </w:r>
       <w:r>
         <w:t>banner</w:t>
       </w:r>
       <w:r>
-        <w:t>.</w:t>
+        <w:t xml:space="preserve"> ini.</w:t>
       </w:r>
     </w:p>
     <w:p>
@@ -7698,7 +7810,117 @@
         <w:t>Input ini berisi</w:t>
       </w:r>
       <w:r>
-        <w:t xml:space="preserve"> pengaturan ketersediaan module untuk dapat diakses oleh pengunjung public.</w:t>
+        <w:t xml:space="preserve"> pengaturan ketersediaan </w:t>
+      </w:r>
+      <w:r>
+        <w:t xml:space="preserve">halaman </w:t>
+      </w:r>
+      <w:r>
+        <w:rPr>
+          <w:i/>
+        </w:rPr>
+        <w:t>banner list</w:t>
+      </w:r>
+      <w:r>
+        <w:t xml:space="preserve"> pada </w:t>
+      </w:r>
+      <w:r>
+        <w:t xml:space="preserve">module </w:t>
+      </w:r>
+      <w:r>
+        <w:t xml:space="preserve">banner </w:t>
+      </w:r>
+      <w:r>
+        <w:t>untuk dapat diakses oleh pengunjung public.</w:t>
+      </w:r>
+    </w:p>
+    <w:p>
+      <w:pPr>
+        <w:ind w:left="284"/>
+      </w:pPr>
+      <w:r>
+        <w:t>T</w:t>
+      </w:r>
+      <w:r>
+        <w:t xml:space="preserve">erdapat </w:t>
+      </w:r>
+      <w:r>
+        <w:t>2 (</w:t>
+      </w:r>
+      <w:r>
+        <w:t>dua</w:t>
+      </w:r>
+      <w:r>
+        <w:t>)</w:t>
+      </w:r>
+      <w:r>
+        <w:t xml:space="preserve"> pilihan</w:t>
+      </w:r>
+      <w:r>
+        <w:t xml:space="preserve"> yang bisa Anda pilih. Cek (</w:t>
+      </w:r>
+      <w:r>
+        <w:rPr>
+          <w:rFonts w:cstheme="minorHAnsi"/>
+        </w:rPr>
+        <w:t>√</w:t>
+      </w:r>
+      <w:r>
+        <w:t>) “</w:t>
+      </w:r>
+      <w:r>
+        <w:rPr>
+          <w:i/>
+        </w:rPr>
+        <w:t>Yes, the public can view banner unless they are made private.</w:t>
+      </w:r>
+      <w:r>
+        <w:t>”</w:t>
+      </w:r>
+      <w:r>
+        <w:t xml:space="preserve"> jika Anda mengijinkan setiap </w:t>
+      </w:r>
+      <w:r>
+        <w:t>user dan pengunjung untuk dapat mengunjungi halaman daftar banner</w:t>
+      </w:r>
+      <w:r>
+        <w:t xml:space="preserve"> </w:t>
+      </w:r>
+      <w:r>
+        <w:t>secara bebas. Cek (</w:t>
+      </w:r>
+      <w:r>
+        <w:rPr>
+          <w:rFonts w:cstheme="minorHAnsi"/>
+        </w:rPr>
+        <w:t>√</w:t>
+      </w:r>
+      <w:r>
+        <w:t>) “</w:t>
+      </w:r>
+      <w:r>
+        <w:rPr>
+          <w:i/>
+        </w:rPr>
+        <w:t>No, the public cannot view banner.</w:t>
+      </w:r>
+      <w:r>
+        <w:t>”</w:t>
+      </w:r>
+      <w:r>
+        <w:t xml:space="preserve"> jika Anda ingin </w:t>
+      </w:r>
+      <w:r>
+        <w:t xml:space="preserve">user dan pengunjung </w:t>
+      </w:r>
+      <w:r>
+        <w:t xml:space="preserve">tidak bisa </w:t>
+      </w:r>
+      <w:r>
+        <w:t>mengunjungi halaman daftar banner</w:t>
+      </w:r>
+      <w:r>
+        <w:t>.</w:t>
       </w:r>
     </w:p>
     <w:p>
@@ -7712,7 +7934,7 @@
         <w:contextualSpacing w:val="0"/>
       </w:pPr>
       <w:r>
-        <w:t xml:space="preserve">Meta Keyword </w:t>
+        <w:t xml:space="preserve">Meta Description </w:t>
       </w:r>
       <w:r>
         <w:rPr>
@@ -7723,36 +7945,18 @@
     </w:p>
     <w:p>
       <w:pPr>
-        <w:pStyle w:val="ListParagraph"/>
         <w:ind w:left="284"/>
-        <w:contextualSpacing w:val="0"/>
-      </w:pPr>
-      <w:r>
-        <w:lastRenderedPageBreak/>
-        <w:t>Input ini berisi</w:t>
-      </w:r>
-      <w:r>
-        <w:t xml:space="preserve"> informasi </w:t>
+      </w:pPr>
+      <w:r>
+        <w:t xml:space="preserve">Input ini berisi informasi tentang deskripsi module banner yang </w:t>
       </w:r>
       <w:proofErr w:type="gramStart"/>
       <w:r>
-        <w:rPr>
-          <w:i/>
-        </w:rPr>
-        <w:t>meta</w:t>
+        <w:t>akan</w:t>
       </w:r>
       <w:proofErr w:type="gramEnd"/>
       <w:r>
-        <w:rPr>
-          <w:i/>
-        </w:rPr>
-        <w:t xml:space="preserve"> keyword</w:t>
-      </w:r>
-      <w:r>
-        <w:t xml:space="preserve"> yang </w:t>
-      </w:r>
-      <w:r>
-        <w:t xml:space="preserve">akan dimunculkan pada </w:t>
+        <w:t xml:space="preserve"> dimunculkan pada </w:t>
       </w:r>
       <w:r>
         <w:rPr>
@@ -7787,7 +7991,7 @@
         <w:contextualSpacing w:val="0"/>
       </w:pPr>
       <w:r>
-        <w:t xml:space="preserve">Meta Description </w:t>
+        <w:t xml:space="preserve">Meta Keyword </w:t>
       </w:r>
       <w:r>
         <w:rPr>
@@ -7798,7 +8002,9 @@
     </w:p>
     <w:p>
       <w:pPr>
+        <w:pStyle w:val="ListParagraph"/>
         <w:ind w:left="284"/>
+        <w:contextualSpacing w:val="0"/>
       </w:pPr>
       <w:r>
         <w:t>Input ini berisi</w:t>
@@ -7806,43 +8012,35 @@
       <w:r>
         <w:t xml:space="preserve"> informasi </w:t>
       </w:r>
+      <w:r>
+        <w:rPr>
+          <w:i/>
+          <w:szCs w:val="20"/>
+        </w:rPr>
+        <w:t>keyword</w:t>
+      </w:r>
+      <w:r>
+        <w:t xml:space="preserve"> (kata kunci) module banner </w:t>
+      </w:r>
+      <w:r>
+        <w:t xml:space="preserve">yang </w:t>
+      </w:r>
       <w:proofErr w:type="gramStart"/>
       <w:r>
+        <w:t>akan</w:t>
+      </w:r>
+      <w:proofErr w:type="gramEnd"/>
+      <w:r>
+        <w:t xml:space="preserve"> dimunculkan pada </w:t>
+      </w:r>
+      <w:r>
         <w:rPr>
           <w:i/>
         </w:rPr>
-        <w:t>meta</w:t>
-      </w:r>
-      <w:proofErr w:type="gramEnd"/>
-      <w:r>
-        <w:rPr>
-          <w:i/>
-        </w:rPr>
-        <w:t xml:space="preserve"> description</w:t>
-      </w:r>
-      <w:r>
-        <w:t xml:space="preserve"> yang</w:t>
-      </w:r>
-      <w:r>
-        <w:t xml:space="preserve"> akan</w:t>
-      </w:r>
-      <w:r>
-        <w:t xml:space="preserve"> </w:t>
-      </w:r>
-      <w:r>
-        <w:t xml:space="preserve">dimunculkan pada </w:t>
-      </w:r>
-      <w:r>
-        <w:rPr>
-          <w:i/>
-        </w:rPr>
         <w:t>source code</w:t>
       </w:r>
       <w:r>
-        <w:t xml:space="preserve"> aplikasi yang akan digunakan untuk </w:t>
-      </w:r>
-      <w:r>
-        <w:t xml:space="preserve">keperluan </w:t>
+        <w:t xml:space="preserve"> aplikasi yang akan digunakan untuk keperluan </w:t>
       </w:r>
       <w:r>
         <w:rPr>
@@ -8002,6 +8200,7 @@
         <w:contextualSpacing w:val="0"/>
       </w:pPr>
       <w:r>
+        <w:lastRenderedPageBreak/>
         <w:t>Input</w:t>
       </w:r>
       <w:r>
@@ -8028,10 +8227,11 @@
     </w:p>
     <w:p>
       <w:pPr>
-        <w:pStyle w:val="ListParagraph"/>
-        <w:ind w:left="284"/>
-        <w:contextualSpacing w:val="0"/>
-      </w:pPr>
+        <w:ind w:firstLine="709"/>
+      </w:pPr>
+      <w:r>
+        <w:t>Tampilan halaman pengaturan module banner setting dapat dilihat pada gambar dibawah ini:</w:t>
+      </w:r>
     </w:p>
     <w:p>
       <w:pPr>
@@ -8043,7 +8243,6 @@
         <w:rPr>
           <w:noProof/>
         </w:rPr>
-        <w:lastRenderedPageBreak/>
         <w:drawing>
           <wp:inline distT="0" distB="0" distL="0" distR="0" wp14:anchorId="7FC53DBC" wp14:editId="4CDE563F">
             <wp:extent cx="4140355" cy="4772025"/>
@@ -8060,7 +8259,7 @@
                     <pic:cNvPicPr/>
                   </pic:nvPicPr>
                   <pic:blipFill>
-                    <a:blip r:embed="rId18">
+                    <a:blip r:embed="rId19">
                       <a:extLst>
                         <a:ext uri="{28A0092B-C50C-407E-A947-70E740481C1C}">
                           <a14:useLocalDpi xmlns:a14="http://schemas.microsoft.com/office/drawing/2010/main" val="0"/>
@@ -8092,41 +8291,31 @@
         <w:pStyle w:val="Caption"/>
         <w:jc w:val="center"/>
       </w:pPr>
-      <w:bookmarkStart w:id="41" w:name="_Toc483437076"/>
+      <w:bookmarkStart w:id="42" w:name="_Toc483655584"/>
       <w:r>
         <w:t xml:space="preserve">Gambar </w:t>
       </w:r>
-      <w:r>
-        <w:fldChar w:fldCharType="begin"/>
-      </w:r>
-      <w:r>
-        <w:instrText xml:space="preserve"> SEQ Gamb</w:instrText>
-      </w:r>
-      <w:r>
-        <w:instrText xml:space="preserve">ar \* ARABIC </w:instrText>
-      </w:r>
-      <w:r>
-        <w:fldChar w:fldCharType="separate"/>
-      </w:r>
-      <w:r>
-        <w:rPr>
-          <w:noProof/>
-        </w:rPr>
-        <w:t>11</w:t>
-      </w:r>
-      <w:r>
-        <w:rPr>
-          <w:noProof/>
-        </w:rPr>
-        <w:fldChar w:fldCharType="end"/>
-      </w:r>
+      <w:fldSimple w:instr=" SEQ Gambar \* ARABIC ">
+        <w:r>
+          <w:rPr>
+            <w:noProof/>
+          </w:rPr>
+          <w:t>12</w:t>
+        </w:r>
+      </w:fldSimple>
       <w:r>
         <w:t xml:space="preserve"> </w:t>
       </w:r>
       <w:r>
-        <w:t>Form Banner Settings</w:t>
-      </w:r>
-      <w:bookmarkEnd w:id="41"/>
+        <w:t>Banner Setting</w:t>
+      </w:r>
+      <w:r>
+        <w:t xml:space="preserve"> </w:t>
+      </w:r>
+      <w:r>
+        <w:t>Form</w:t>
+      </w:r>
+      <w:bookmarkEnd w:id="42"/>
     </w:p>
     <w:p>
       <w:pPr>
@@ -8134,7 +8323,7 @@
       </w:pPr>
     </w:p>
     <w:sectPr>
-      <w:footerReference w:type="default" r:id="rId19"/>
+      <w:footerReference w:type="default" r:id="rId20"/>
       <w:pgSz w:w="8392" w:h="11907" w:code="11"/>
       <w:pgMar w:top="680" w:right="680" w:bottom="851" w:left="1134" w:header="720" w:footer="397" w:gutter="0"/>
       <w:cols w:space="720"/>
@@ -9898,7 +10087,7 @@
 </file>
 
 <file path=customXml/itemProps1.xml><?xml version="1.0" encoding="utf-8"?>
-<ds:datastoreItem xmlns:ds="http://schemas.openxmlformats.org/officeDocument/2006/customXml" ds:itemID="{C404DD5F-6C0C-44BC-B39A-CE75FCF50095}">
+<ds:datastoreItem xmlns:ds="http://schemas.openxmlformats.org/officeDocument/2006/customXml" ds:itemID="{D8654DBE-99B0-4E63-A4A7-AEC6465995E7}">
   <ds:schemaRefs>
     <ds:schemaRef ds:uri="http://schemas.openxmlformats.org/officeDocument/2006/bibliography"/>
   </ds:schemaRefs>

</xml_diff>

<commit_message>
manual: add note quickupdate in categories
</commit_message>
<xml_diff>
--- a/modules/banner/assets/manual/mod-banner_CP.docx
+++ b/modules/banner/assets/manual/mod-banner_CP.docx
@@ -2274,21 +2274,19 @@
       <w:r>
         <w:br w:type="page"/>
       </w:r>
-      <w:bookmarkStart w:id="5" w:name="_GoBack"/>
-      <w:bookmarkEnd w:id="5"/>
     </w:p>
     <w:p>
       <w:pPr>
         <w:pStyle w:val="Heading1"/>
       </w:pPr>
-      <w:bookmarkStart w:id="6" w:name="_Toc483341652"/>
-      <w:bookmarkStart w:id="7" w:name="_Toc483655588"/>
+      <w:bookmarkStart w:id="5" w:name="_Toc483341652"/>
+      <w:bookmarkStart w:id="6" w:name="_Toc483655588"/>
       <w:r>
         <w:lastRenderedPageBreak/>
         <w:t>Banners</w:t>
       </w:r>
+      <w:bookmarkEnd w:id="5"/>
       <w:bookmarkEnd w:id="6"/>
-      <w:bookmarkEnd w:id="7"/>
     </w:p>
     <w:p>
       <w:pPr>
@@ -2471,13 +2469,13 @@
       <w:pPr>
         <w:pStyle w:val="Heading2"/>
       </w:pPr>
-      <w:bookmarkStart w:id="8" w:name="_Toc483341653"/>
-      <w:bookmarkStart w:id="9" w:name="_Toc483655589"/>
+      <w:bookmarkStart w:id="7" w:name="_Toc483341653"/>
+      <w:bookmarkStart w:id="8" w:name="_Toc483655589"/>
       <w:r>
         <w:t>Menu Permissions</w:t>
       </w:r>
+      <w:bookmarkEnd w:id="7"/>
       <w:bookmarkEnd w:id="8"/>
-      <w:bookmarkEnd w:id="9"/>
     </w:p>
     <w:p>
       <w:pPr>
@@ -2522,7 +2520,7 @@
         <w:pStyle w:val="Caption"/>
         <w:keepNext/>
       </w:pPr>
-      <w:bookmarkStart w:id="10" w:name="_Toc483655566"/>
+      <w:bookmarkStart w:id="9" w:name="_Toc483655566"/>
       <w:r>
         <w:t xml:space="preserve">Table </w:t>
       </w:r>
@@ -2537,7 +2535,7 @@
       <w:r>
         <w:t xml:space="preserve"> Menu Permissions</w:t>
       </w:r>
-      <w:bookmarkEnd w:id="10"/>
+      <w:bookmarkEnd w:id="9"/>
     </w:p>
     <w:tbl>
       <w:tblPr>
@@ -3005,18 +3003,18 @@
       <w:pPr>
         <w:pStyle w:val="Heading2"/>
       </w:pPr>
-      <w:bookmarkStart w:id="11" w:name="_Toc463254370"/>
-      <w:bookmarkStart w:id="12" w:name="_Toc483341654"/>
-      <w:bookmarkStart w:id="13" w:name="_Toc483655590"/>
+      <w:bookmarkStart w:id="10" w:name="_Toc463254370"/>
+      <w:bookmarkStart w:id="11" w:name="_Toc483341654"/>
+      <w:bookmarkStart w:id="12" w:name="_Toc483655590"/>
       <w:r>
         <w:t xml:space="preserve">View </w:t>
       </w:r>
       <w:r>
         <w:t>Banner</w:t>
       </w:r>
+      <w:bookmarkEnd w:id="10"/>
       <w:bookmarkEnd w:id="11"/>
       <w:bookmarkEnd w:id="12"/>
-      <w:bookmarkEnd w:id="13"/>
     </w:p>
     <w:p>
       <w:pPr>
@@ -3209,7 +3207,7 @@
         <w:pStyle w:val="Caption"/>
         <w:keepNext/>
       </w:pPr>
-      <w:bookmarkStart w:id="14" w:name="_Toc483655567"/>
+      <w:bookmarkStart w:id="13" w:name="_Toc483655567"/>
       <w:r>
         <w:t xml:space="preserve">Table </w:t>
       </w:r>
@@ -3227,7 +3225,7 @@
       <w:r>
         <w:t>Manage</w:t>
       </w:r>
-      <w:bookmarkEnd w:id="14"/>
+      <w:bookmarkEnd w:id="13"/>
     </w:p>
     <w:tbl>
       <w:tblPr>
@@ -3818,7 +3816,7 @@
         <w:ind w:right="-85"/>
         <w:jc w:val="center"/>
       </w:pPr>
-      <w:bookmarkStart w:id="15" w:name="_Toc483655573"/>
+      <w:bookmarkStart w:id="14" w:name="_Toc483655573"/>
       <w:r>
         <w:t xml:space="preserve">Gambar </w:t>
       </w:r>
@@ -3842,7 +3840,7 @@
       <w:r>
         <w:t>Manage</w:t>
       </w:r>
-      <w:bookmarkEnd w:id="15"/>
+      <w:bookmarkEnd w:id="14"/>
     </w:p>
     <w:p>
       <w:pPr>
@@ -3860,7 +3858,7 @@
         <w:pStyle w:val="Caption"/>
         <w:keepNext/>
       </w:pPr>
-      <w:bookmarkStart w:id="16" w:name="_Toc483655568"/>
+      <w:bookmarkStart w:id="15" w:name="_Toc483655568"/>
       <w:r>
         <w:t xml:space="preserve">Table </w:t>
       </w:r>
@@ -3884,7 +3882,7 @@
       <w:r>
         <w:t xml:space="preserve"> Manage Form</w:t>
       </w:r>
-      <w:bookmarkEnd w:id="16"/>
+      <w:bookmarkEnd w:id="15"/>
     </w:p>
     <w:tbl>
       <w:tblPr>
@@ -4546,7 +4544,7 @@
         <w:pStyle w:val="Caption"/>
         <w:jc w:val="center"/>
       </w:pPr>
-      <w:bookmarkStart w:id="17" w:name="_Toc483655574"/>
+      <w:bookmarkStart w:id="16" w:name="_Toc483655574"/>
       <w:r>
         <w:t xml:space="preserve">Gambar </w:t>
       </w:r>
@@ -4576,32 +4574,32 @@
         </w:rPr>
         <w:t>Manage Form</w:t>
       </w:r>
+      <w:bookmarkEnd w:id="16"/>
+    </w:p>
+    <w:p>
+      <w:pPr>
+        <w:pStyle w:val="Heading2"/>
+      </w:pPr>
+      <w:bookmarkStart w:id="17" w:name="_Toc483341655"/>
+      <w:bookmarkStart w:id="18" w:name="_Toc463254371"/>
+      <w:bookmarkStart w:id="19" w:name="_Toc483655591"/>
+      <w:r>
+        <w:t>Datas</w:t>
+      </w:r>
       <w:bookmarkEnd w:id="17"/>
-    </w:p>
-    <w:p>
-      <w:pPr>
-        <w:pStyle w:val="Heading2"/>
-      </w:pPr>
-      <w:bookmarkStart w:id="18" w:name="_Toc483341655"/>
-      <w:bookmarkStart w:id="19" w:name="_Toc463254371"/>
-      <w:bookmarkStart w:id="20" w:name="_Toc483655591"/>
-      <w:r>
-        <w:t>Datas</w:t>
-      </w:r>
-      <w:bookmarkEnd w:id="18"/>
+      <w:bookmarkEnd w:id="19"/>
+    </w:p>
+    <w:p>
+      <w:pPr>
+        <w:pStyle w:val="Heading3"/>
+      </w:pPr>
+      <w:bookmarkStart w:id="20" w:name="_Toc483341656"/>
+      <w:bookmarkStart w:id="21" w:name="_Toc483655592"/>
+      <w:r>
+        <w:t>Categories</w:t>
+      </w:r>
       <w:bookmarkEnd w:id="20"/>
-    </w:p>
-    <w:p>
-      <w:pPr>
-        <w:pStyle w:val="Heading3"/>
-      </w:pPr>
-      <w:bookmarkStart w:id="21" w:name="_Toc483341656"/>
-      <w:bookmarkStart w:id="22" w:name="_Toc483655592"/>
-      <w:r>
-        <w:t>Categories</w:t>
-      </w:r>
       <w:bookmarkEnd w:id="21"/>
-      <w:bookmarkEnd w:id="22"/>
     </w:p>
     <w:p>
       <w:pPr>
@@ -4681,7 +4679,7 @@
         <w:pStyle w:val="Caption"/>
         <w:keepNext/>
       </w:pPr>
-      <w:bookmarkStart w:id="23" w:name="_Toc483655569"/>
+      <w:bookmarkStart w:id="22" w:name="_Toc483655569"/>
       <w:r>
         <w:t xml:space="preserve">Table </w:t>
       </w:r>
@@ -4711,7 +4709,7 @@
         </w:rPr>
         <w:t>ies</w:t>
       </w:r>
-      <w:bookmarkEnd w:id="23"/>
+      <w:bookmarkEnd w:id="22"/>
     </w:p>
     <w:tbl>
       <w:tblPr>
@@ -5072,6 +5070,27 @@
             </w:pPr>
             <w:r>
               <w:t>Kolom ini berisi informasi status tayang kategori banner pada aplikasi</w:t>
+            </w:r>
+          </w:p>
+          <w:p>
+            <w:pPr>
+              <w:spacing w:line="240" w:lineRule="auto"/>
+              <w:rPr>
+                <w:i/>
+              </w:rPr>
+            </w:pPr>
+            <w:r>
+              <w:rPr>
+                <w:b/>
+                <w:i/>
+              </w:rPr>
+              <w:t>Catatan:</w:t>
+            </w:r>
+            <w:r>
+              <w:rPr>
+                <w:i/>
+              </w:rPr>
+              <w:t xml:space="preserve"> Pada kolom ini Anda dapat memperbarui status aktif pada kategori banner dengan menggunakan fungsi quickupdate. Klik icon yang terdapat pada kolom status untuk merubah status aktif pada kategori banner.</w:t>
             </w:r>
           </w:p>
         </w:tc>
@@ -5269,7 +5288,7 @@
         <w:pStyle w:val="Caption"/>
         <w:jc w:val="center"/>
       </w:pPr>
-      <w:bookmarkStart w:id="24" w:name="_Toc483655575"/>
+      <w:bookmarkStart w:id="23" w:name="_Toc483655575"/>
       <w:r>
         <w:t xml:space="preserve">Gambar </w:t>
       </w:r>
@@ -5290,7 +5309,7 @@
       <w:r>
         <w:t>ies</w:t>
       </w:r>
-      <w:bookmarkEnd w:id="24"/>
+      <w:bookmarkEnd w:id="23"/>
     </w:p>
     <w:p>
       <w:pPr>
@@ -5322,6 +5341,7 @@
         <w:ind w:firstLine="709"/>
       </w:pPr>
       <w:r>
+        <w:lastRenderedPageBreak/>
         <w:t>Tampilan konfirmasi hapus kategori banner dapat dilihat pada gambar dibawah ini:</w:t>
       </w:r>
     </w:p>
@@ -5338,7 +5358,6 @@
         <w:rPr>
           <w:noProof/>
         </w:rPr>
-        <w:lastRenderedPageBreak/>
         <w:drawing>
           <wp:inline distT="0" distB="0" distL="0" distR="0">
             <wp:extent cx="4177030" cy="2283805"/>
@@ -5387,7 +5406,7 @@
         <w:pStyle w:val="Caption"/>
         <w:jc w:val="center"/>
       </w:pPr>
-      <w:bookmarkStart w:id="25" w:name="_Toc483655576"/>
+      <w:bookmarkStart w:id="24" w:name="_Toc483655576"/>
       <w:r>
         <w:t xml:space="preserve">Gambar </w:t>
       </w:r>
@@ -5414,7 +5433,7 @@
       <w:r>
         <w:t>Confirmation</w:t>
       </w:r>
-      <w:bookmarkEnd w:id="25"/>
+      <w:bookmarkEnd w:id="24"/>
     </w:p>
     <w:p>
       <w:pPr>
@@ -5501,7 +5520,7 @@
         <w:pStyle w:val="Caption"/>
         <w:keepNext/>
       </w:pPr>
-      <w:bookmarkStart w:id="26" w:name="_Toc483655570"/>
+      <w:bookmarkStart w:id="25" w:name="_Toc483655570"/>
       <w:r>
         <w:t xml:space="preserve">Table </w:t>
       </w:r>
@@ -5528,7 +5547,7 @@
       <w:r>
         <w:t>Form</w:t>
       </w:r>
-      <w:bookmarkEnd w:id="26"/>
+      <w:bookmarkEnd w:id="25"/>
     </w:p>
     <w:tbl>
       <w:tblPr>
@@ -5728,7 +5747,11 @@
               <w:t>height</w:t>
             </w:r>
             <w:r>
-              <w:t xml:space="preserve"> untuk menentukan ukuran lebar media banner yang akan diupload</w:t>
+              <w:t xml:space="preserve"> untuk </w:t>
+            </w:r>
+            <w:r>
+              <w:lastRenderedPageBreak/>
+              <w:t>menentukan ukuran lebar media banner yang akan diupload</w:t>
             </w:r>
           </w:p>
         </w:tc>
@@ -5783,6 +5806,29 @@
                 <w:rStyle w:val="FootnoteReference"/>
               </w:rPr>
               <w:footnoteReference w:id="6"/>
+            </w:r>
+            <w:bookmarkStart w:id="26" w:name="_GoBack"/>
+            <w:bookmarkEnd w:id="26"/>
+          </w:p>
+          <w:p>
+            <w:pPr>
+              <w:spacing w:line="240" w:lineRule="auto"/>
+              <w:rPr>
+                <w:i/>
+              </w:rPr>
+            </w:pPr>
+            <w:r>
+              <w:rPr>
+                <w:b/>
+                <w:i/>
+              </w:rPr>
+              <w:t>Catatan:</w:t>
+            </w:r>
+            <w:r>
+              <w:rPr>
+                <w:i/>
+              </w:rPr>
+              <w:t xml:space="preserve"> Input ini menentukan muncul atau tidaknya kategori banner pada input pilihan kategori dalam formulir kelola banner.</w:t>
             </w:r>
           </w:p>
         </w:tc>
@@ -5954,6 +6000,7 @@
         <w:ind w:right="-85" w:firstLine="709"/>
       </w:pPr>
       <w:r>
+        <w:lastRenderedPageBreak/>
         <w:t xml:space="preserve">Data yang dapat Anda dilihat pada tabel </w:t>
       </w:r>
       <w:r>
@@ -5973,7 +6020,6 @@
       </w:pPr>
       <w:bookmarkStart w:id="30" w:name="_Toc483655571"/>
       <w:r>
-        <w:lastRenderedPageBreak/>
         <w:t xml:space="preserve">Table </w:t>
       </w:r>
       <w:fldSimple w:instr=" SEQ Table \* ARABIC ">
@@ -7665,7 +7711,7 @@
       <w:r>
         <w:t>Settings</w:t>
       </w:r>
-      <w:bookmarkEnd w:id="19"/>
+      <w:bookmarkEnd w:id="18"/>
       <w:bookmarkEnd w:id="38"/>
       <w:bookmarkEnd w:id="41"/>
     </w:p>
@@ -10087,7 +10133,7 @@
 </file>
 
 <file path=customXml/itemProps1.xml><?xml version="1.0" encoding="utf-8"?>
-<ds:datastoreItem xmlns:ds="http://schemas.openxmlformats.org/officeDocument/2006/customXml" ds:itemID="{D8654DBE-99B0-4E63-A4A7-AEC6465995E7}">
+<ds:datastoreItem xmlns:ds="http://schemas.openxmlformats.org/officeDocument/2006/customXml" ds:itemID="{7226EA47-8945-4442-B134-91B5B37D8EE2}">
   <ds:schemaRefs>
     <ds:schemaRef ds:uri="http://schemas.openxmlformats.org/officeDocument/2006/bibliography"/>
   </ds:schemaRefs>

</xml_diff>

<commit_message>
manual: add footnote in categories and settings
</commit_message>
<xml_diff>
--- a/modules/banner/assets/manual/mod-banner_CP.docx
+++ b/modules/banner/assets/manual/mod-banner_CP.docx
@@ -4600,6 +4600,15 @@
       </w:r>
       <w:bookmarkEnd w:id="20"/>
       <w:bookmarkEnd w:id="21"/>
+      <w:r>
+        <w:t xml:space="preserve"> </w:t>
+      </w:r>
+      <w:r>
+        <w:rPr>
+          <w:rStyle w:val="FootnoteReference"/>
+        </w:rPr>
+        <w:footnoteReference w:id="5"/>
+      </w:r>
     </w:p>
     <w:p>
       <w:pPr>
@@ -4614,7 +4623,12 @@
       </w:r>
       <w:proofErr w:type="gramEnd"/>
       <w:r>
-        <w:t xml:space="preserve"> pada aplikasi Anda sebelumnya diharuskan untuk melakukan kelola terhadap </w:t>
+        <w:t xml:space="preserve"> pada aplikasi Anda sebelumnya diharuskan </w:t>
+      </w:r>
+      <w:bookmarkStart w:id="22" w:name="_GoBack"/>
+      <w:bookmarkEnd w:id="22"/>
+      <w:r>
+        <w:t xml:space="preserve">untuk melakukan kelola terhadap </w:t>
       </w:r>
       <w:r>
         <w:lastRenderedPageBreak/>
@@ -4632,7 +4646,7 @@
         <w:rPr>
           <w:rStyle w:val="FootnoteReference"/>
         </w:rPr>
-        <w:footnoteReference w:id="5"/>
+        <w:footnoteReference w:id="6"/>
       </w:r>
       <w:r>
         <w:t>.</w:t>
@@ -4679,7 +4693,7 @@
         <w:pStyle w:val="Caption"/>
         <w:keepNext/>
       </w:pPr>
-      <w:bookmarkStart w:id="22" w:name="_Toc483655569"/>
+      <w:bookmarkStart w:id="23" w:name="_Toc483655569"/>
       <w:r>
         <w:t xml:space="preserve">Table </w:t>
       </w:r>
@@ -4709,7 +4723,7 @@
         </w:rPr>
         <w:t>ies</w:t>
       </w:r>
-      <w:bookmarkEnd w:id="22"/>
+      <w:bookmarkEnd w:id="23"/>
     </w:p>
     <w:tbl>
       <w:tblPr>
@@ -5288,7 +5302,7 @@
         <w:pStyle w:val="Caption"/>
         <w:jc w:val="center"/>
       </w:pPr>
-      <w:bookmarkStart w:id="23" w:name="_Toc483655575"/>
+      <w:bookmarkStart w:id="24" w:name="_Toc483655575"/>
       <w:r>
         <w:t xml:space="preserve">Gambar </w:t>
       </w:r>
@@ -5309,7 +5323,7 @@
       <w:r>
         <w:t>ies</w:t>
       </w:r>
-      <w:bookmarkEnd w:id="23"/>
+      <w:bookmarkEnd w:id="24"/>
     </w:p>
     <w:p>
       <w:pPr>
@@ -5406,7 +5420,7 @@
         <w:pStyle w:val="Caption"/>
         <w:jc w:val="center"/>
       </w:pPr>
-      <w:bookmarkStart w:id="24" w:name="_Toc483655576"/>
+      <w:bookmarkStart w:id="25" w:name="_Toc483655576"/>
       <w:r>
         <w:t xml:space="preserve">Gambar </w:t>
       </w:r>
@@ -5433,7 +5447,7 @@
       <w:r>
         <w:t>Confirmation</w:t>
       </w:r>
-      <w:bookmarkEnd w:id="24"/>
+      <w:bookmarkEnd w:id="25"/>
     </w:p>
     <w:p>
       <w:pPr>
@@ -5520,7 +5534,7 @@
         <w:pStyle w:val="Caption"/>
         <w:keepNext/>
       </w:pPr>
-      <w:bookmarkStart w:id="25" w:name="_Toc483655570"/>
+      <w:bookmarkStart w:id="26" w:name="_Toc483655570"/>
       <w:r>
         <w:t xml:space="preserve">Table </w:t>
       </w:r>
@@ -5547,7 +5561,7 @@
       <w:r>
         <w:t>Form</w:t>
       </w:r>
-      <w:bookmarkEnd w:id="25"/>
+      <w:bookmarkEnd w:id="26"/>
     </w:p>
     <w:tbl>
       <w:tblPr>
@@ -5805,10 +5819,8 @@
               <w:rPr>
                 <w:rStyle w:val="FootnoteReference"/>
               </w:rPr>
-              <w:footnoteReference w:id="6"/>
-            </w:r>
-            <w:bookmarkStart w:id="26" w:name="_GoBack"/>
-            <w:bookmarkEnd w:id="26"/>
+              <w:footnoteReference w:id="7"/>
+            </w:r>
           </w:p>
           <w:p>
             <w:pPr>
@@ -7714,6 +7726,15 @@
       <w:bookmarkEnd w:id="18"/>
       <w:bookmarkEnd w:id="38"/>
       <w:bookmarkEnd w:id="41"/>
+      <w:r>
+        <w:t xml:space="preserve"> </w:t>
+      </w:r>
+      <w:r>
+        <w:rPr>
+          <w:rStyle w:val="FootnoteReference"/>
+        </w:rPr>
+        <w:footnoteReference w:id="8"/>
+      </w:r>
     </w:p>
     <w:p>
       <w:pPr>
@@ -8694,7 +8715,38 @@
         <w:rPr>
           <w:sz w:val="18"/>
         </w:rPr>
-        <w:t>Jika Anda menghapus banner kategori, maka banner yang termasuk pada kategori tersebut akan ikut terhapus</w:t>
+        <w:t xml:space="preserve">Fitur </w:t>
+      </w:r>
+      <w:r>
+        <w:rPr>
+          <w:i/>
+          <w:sz w:val="18"/>
+        </w:rPr>
+        <w:t>categories</w:t>
+      </w:r>
+      <w:r>
+        <w:rPr>
+          <w:sz w:val="18"/>
+        </w:rPr>
+        <w:t xml:space="preserve"> </w:t>
+      </w:r>
+      <w:r>
+        <w:rPr>
+          <w:sz w:val="18"/>
+        </w:rPr>
+        <w:t xml:space="preserve">ini hanya </w:t>
+      </w:r>
+      <w:r>
+        <w:rPr>
+          <w:sz w:val="18"/>
+        </w:rPr>
+        <w:t xml:space="preserve">dapat diakses oleh </w:t>
+      </w:r>
+      <w:r>
+        <w:rPr>
+          <w:sz w:val="18"/>
+        </w:rPr>
+        <w:t>user level super administrator</w:t>
       </w:r>
     </w:p>
   </w:footnote>
@@ -8716,6 +8768,28 @@
         <w:rPr>
           <w:sz w:val="18"/>
         </w:rPr>
+        <w:t>Jika Anda menghapus banner kategori, maka banner yang termasuk pada kategori tersebut akan ikut terhapus</w:t>
+      </w:r>
+    </w:p>
+  </w:footnote>
+  <w:footnote w:id="7">
+    <w:p>
+      <w:pPr>
+        <w:pStyle w:val="FootnoteText"/>
+      </w:pPr>
+      <w:r>
+        <w:rPr>
+          <w:rStyle w:val="FootnoteReference"/>
+        </w:rPr>
+        <w:footnoteRef/>
+      </w:r>
+      <w:r>
+        <w:t xml:space="preserve"> </w:t>
+      </w:r>
+      <w:r>
+        <w:rPr>
+          <w:sz w:val="18"/>
+        </w:rPr>
         <w:t>J</w:t>
       </w:r>
       <w:r>
@@ -8750,6 +8824,59 @@
           <w:sz w:val="18"/>
         </w:rPr>
         <w:t xml:space="preserve"> ditayangkan pada aplikasi.</w:t>
+      </w:r>
+    </w:p>
+  </w:footnote>
+  <w:footnote w:id="8">
+    <w:p>
+      <w:pPr>
+        <w:pStyle w:val="FootnoteText"/>
+      </w:pPr>
+      <w:r>
+        <w:rPr>
+          <w:rStyle w:val="FootnoteReference"/>
+        </w:rPr>
+        <w:footnoteRef/>
+      </w:r>
+      <w:r>
+        <w:t xml:space="preserve"> </w:t>
+      </w:r>
+      <w:r>
+        <w:rPr>
+          <w:sz w:val="18"/>
+        </w:rPr>
+        <w:t>Fitur</w:t>
+      </w:r>
+      <w:r>
+        <w:rPr>
+          <w:sz w:val="18"/>
+        </w:rPr>
+        <w:t xml:space="preserve"> </w:t>
+      </w:r>
+      <w:r>
+        <w:rPr>
+          <w:i/>
+          <w:sz w:val="18"/>
+        </w:rPr>
+        <w:t>settings</w:t>
+      </w:r>
+      <w:r>
+        <w:rPr>
+          <w:sz w:val="18"/>
+        </w:rPr>
+        <w:t xml:space="preserve"> ini </w:t>
+      </w:r>
+      <w:r>
+        <w:rPr>
+          <w:sz w:val="18"/>
+        </w:rPr>
+        <w:t xml:space="preserve">ini hanya dapat diakses oleh </w:t>
+      </w:r>
+      <w:r>
+        <w:rPr>
+          <w:sz w:val="18"/>
+        </w:rPr>
+        <w:t>user level super administrator</w:t>
       </w:r>
     </w:p>
   </w:footnote>
@@ -10133,7 +10260,7 @@
 </file>
 
 <file path=customXml/itemProps1.xml><?xml version="1.0" encoding="utf-8"?>
-<ds:datastoreItem xmlns:ds="http://schemas.openxmlformats.org/officeDocument/2006/customXml" ds:itemID="{7226EA47-8945-4442-B134-91B5B37D8EE2}">
+<ds:datastoreItem xmlns:ds="http://schemas.openxmlformats.org/officeDocument/2006/customXml" ds:itemID="{3445AADD-EA97-4CF1-8074-C337CBFCF4D9}">
   <ds:schemaRefs>
     <ds:schemaRef ds:uri="http://schemas.openxmlformats.org/officeDocument/2006/bibliography"/>
   </ds:schemaRefs>

</xml_diff>